<commit_message>
Copy Files From Source Repo (2025-05-14 19:06)
</commit_message>
<xml_diff>
--- a/ResourceFiles/Adatum 5 Year Financial Results.docx
+++ b/ResourceFiles/Adatum 5 Year Financial Results.docx
@@ -5,8 +5,8 @@
   <w:body>
     <w:tbl>
       <w:tblPr>
-        <w:tblW w:w="5000" w:type="pct"/>
-        <w:tblInd w:w="0" w:type="dxa"/>
+        <w:tblW w:w="6305" w:type="pct"/>
+        <w:tblInd w:w="-1175" w:type="dxa"/>
         <w:tblCellMar>
           <w:top w:w="0" w:type="dxa"/>
           <w:left w:w="108" w:type="dxa"/>
@@ -16,23 +16,23 @@
         <w:tblLook w:val="04A0"/>
       </w:tblPr>
       <w:tblGrid>
-        <w:gridCol w:w="540"/>
-        <w:gridCol w:w="794"/>
-        <w:gridCol w:w="639"/>
-        <w:gridCol w:w="692"/>
-        <w:gridCol w:w="882"/>
-        <w:gridCol w:w="823"/>
-        <w:gridCol w:w="763"/>
-        <w:gridCol w:w="823"/>
-        <w:gridCol w:w="823"/>
-        <w:gridCol w:w="702"/>
-        <w:gridCol w:w="843"/>
-        <w:gridCol w:w="1026"/>
+        <w:gridCol w:w="793"/>
+        <w:gridCol w:w="997"/>
+        <w:gridCol w:w="784"/>
+        <w:gridCol w:w="857"/>
+        <w:gridCol w:w="1119"/>
+        <w:gridCol w:w="1039"/>
+        <w:gridCol w:w="954"/>
+        <w:gridCol w:w="1039"/>
+        <w:gridCol w:w="1039"/>
+        <w:gridCol w:w="872"/>
+        <w:gridCol w:w="1065"/>
+        <w:gridCol w:w="1232"/>
       </w:tblGrid>
       <w:tr>
         <w:tblPrEx>
-          <w:tblW w:w="5000" w:type="pct"/>
-          <w:tblInd w:w="0" w:type="dxa"/>
+          <w:tblW w:w="6305" w:type="pct"/>
+          <w:tblInd w:w="-1175" w:type="dxa"/>
           <w:tblCellMar>
             <w:top w:w="0" w:type="dxa"/>
             <w:left w:w="108" w:type="dxa"/>
@@ -46,7 +46,7 @@
         </w:trPr>
         <w:tc>
           <w:tcPr>
-            <w:tcW w:w="289" w:type="pct"/>
+            <w:tcW w:w="343" w:type="pct"/>
             <w:tcBorders>
               <w:top w:val="single" w:sz="4" w:space="0" w:color="auto"/>
               <w:left w:val="single" w:sz="4" w:space="0" w:color="auto"/>
@@ -66,8 +66,8 @@
                 <w:b/>
                 <w:bCs/>
                 <w:color w:val="FFFFFF"/>
-                <w:sz w:val="22"/>
-                <w:szCs w:val="22"/>
+                <w:sz w:val="20"/>
+                <w:szCs w:val="20"/>
                 <w:lang w:val="en-US" w:eastAsia="en-US" w:bidi="ar-SA"/>
               </w:rPr>
             </w:pPr>
@@ -94,8 +94,8 @@
                 <w:w w:val="100"/>
                 <w:kern w:val="0"/>
                 <w:position w:val="0"/>
-                <w:sz w:val="22"/>
-                <w:szCs w:val="22"/>
+                <w:sz w:val="20"/>
+                <w:szCs w:val="20"/>
                 <w:highlight w:val="none"/>
                 <w:u w:val="none" w:color="auto"/>
                 <w:bdr w:val="none" w:sz="0" w:space="0" w:color="auto"/>
@@ -111,7 +111,7 @@
         </w:tc>
         <w:tc>
           <w:tcPr>
-            <w:tcW w:w="425" w:type="pct"/>
+            <w:tcW w:w="429" w:type="pct"/>
             <w:tcBorders>
               <w:top w:val="single" w:sz="4" w:space="0" w:color="auto"/>
               <w:left w:val="single" w:sz="4" w:space="0" w:color="auto"/>
@@ -125,14 +125,15 @@
             <w:pPr>
               <w:bidi w:val="0"/>
               <w:spacing w:after="0" w:line="240" w:lineRule="auto"/>
+              <w:ind w:left="-14"/>
               <w:jc w:val="center"/>
               <w:rPr>
                 <w:rFonts w:ascii="Calibri" w:eastAsia="Times New Roman" w:hAnsi="Calibri" w:cs="Calibri"/>
                 <w:b/>
                 <w:bCs/>
                 <w:color w:val="FFFFFF"/>
-                <w:sz w:val="22"/>
-                <w:szCs w:val="22"/>
+                <w:sz w:val="20"/>
+                <w:szCs w:val="20"/>
                 <w:lang w:val="en-US" w:eastAsia="en-US" w:bidi="ar-SA"/>
               </w:rPr>
             </w:pPr>
@@ -159,8 +160,8 @@
                 <w:w w:val="100"/>
                 <w:kern w:val="0"/>
                 <w:position w:val="0"/>
-                <w:sz w:val="22"/>
-                <w:szCs w:val="22"/>
+                <w:sz w:val="20"/>
+                <w:szCs w:val="20"/>
                 <w:highlight w:val="none"/>
                 <w:u w:val="none" w:color="auto"/>
                 <w:bdr w:val="none" w:sz="0" w:space="0" w:color="auto"/>
@@ -176,7 +177,7 @@
         </w:tc>
         <w:tc>
           <w:tcPr>
-            <w:tcW w:w="342" w:type="pct"/>
+            <w:tcW w:w="339" w:type="pct"/>
             <w:tcBorders>
               <w:top w:val="single" w:sz="4" w:space="0" w:color="auto"/>
               <w:left w:val="single" w:sz="4" w:space="0" w:color="auto"/>
@@ -196,8 +197,8 @@
                 <w:b/>
                 <w:bCs/>
                 <w:color w:val="FFFFFF"/>
-                <w:sz w:val="22"/>
-                <w:szCs w:val="22"/>
+                <w:sz w:val="20"/>
+                <w:szCs w:val="20"/>
                 <w:lang w:val="en-US" w:eastAsia="en-US" w:bidi="ar-SA"/>
               </w:rPr>
             </w:pPr>
@@ -224,8 +225,8 @@
                 <w:w w:val="100"/>
                 <w:kern w:val="0"/>
                 <w:position w:val="0"/>
-                <w:sz w:val="22"/>
-                <w:szCs w:val="22"/>
+                <w:sz w:val="20"/>
+                <w:szCs w:val="20"/>
                 <w:highlight w:val="none"/>
                 <w:u w:val="none" w:color="auto"/>
                 <w:bdr w:val="none" w:sz="0" w:space="0" w:color="auto"/>
@@ -261,8 +262,8 @@
                 <w:b/>
                 <w:bCs/>
                 <w:color w:val="FFFFFF"/>
-                <w:sz w:val="22"/>
-                <w:szCs w:val="22"/>
+                <w:sz w:val="20"/>
+                <w:szCs w:val="20"/>
                 <w:lang w:val="en-US" w:eastAsia="en-US" w:bidi="ar-SA"/>
               </w:rPr>
             </w:pPr>
@@ -289,8 +290,8 @@
                 <w:w w:val="100"/>
                 <w:kern w:val="0"/>
                 <w:position w:val="0"/>
-                <w:sz w:val="22"/>
-                <w:szCs w:val="22"/>
+                <w:sz w:val="20"/>
+                <w:szCs w:val="20"/>
                 <w:highlight w:val="none"/>
                 <w:u w:val="none" w:color="auto"/>
                 <w:bdr w:val="none" w:sz="0" w:space="0" w:color="auto"/>
@@ -306,7 +307,7 @@
         </w:tc>
         <w:tc>
           <w:tcPr>
-            <w:tcW w:w="472" w:type="pct"/>
+            <w:tcW w:w="481" w:type="pct"/>
             <w:tcBorders>
               <w:top w:val="single" w:sz="4" w:space="0" w:color="auto"/>
               <w:left w:val="single" w:sz="4" w:space="0" w:color="auto"/>
@@ -326,8 +327,8 @@
                 <w:b/>
                 <w:bCs/>
                 <w:color w:val="FFFFFF"/>
-                <w:sz w:val="22"/>
-                <w:szCs w:val="22"/>
+                <w:sz w:val="20"/>
+                <w:szCs w:val="20"/>
                 <w:lang w:val="en-US" w:eastAsia="en-US" w:bidi="ar-SA"/>
               </w:rPr>
             </w:pPr>
@@ -354,8 +355,8 @@
                 <w:w w:val="100"/>
                 <w:kern w:val="0"/>
                 <w:position w:val="0"/>
-                <w:sz w:val="22"/>
-                <w:szCs w:val="22"/>
+                <w:sz w:val="20"/>
+                <w:szCs w:val="20"/>
                 <w:highlight w:val="none"/>
                 <w:u w:val="none" w:color="auto"/>
                 <w:bdr w:val="none" w:sz="0" w:space="0" w:color="auto"/>
@@ -371,7 +372,7 @@
         </w:tc>
         <w:tc>
           <w:tcPr>
-            <w:tcW w:w="440" w:type="pct"/>
+            <w:tcW w:w="447" w:type="pct"/>
             <w:tcBorders>
               <w:top w:val="single" w:sz="4" w:space="0" w:color="auto"/>
               <w:left w:val="single" w:sz="4" w:space="0" w:color="auto"/>
@@ -391,8 +392,8 @@
                 <w:b/>
                 <w:bCs/>
                 <w:color w:val="FFFFFF"/>
-                <w:sz w:val="22"/>
-                <w:szCs w:val="22"/>
+                <w:sz w:val="20"/>
+                <w:szCs w:val="20"/>
                 <w:lang w:val="en-US" w:eastAsia="en-US" w:bidi="ar-SA"/>
               </w:rPr>
             </w:pPr>
@@ -419,8 +420,8 @@
                 <w:w w:val="100"/>
                 <w:kern w:val="0"/>
                 <w:position w:val="0"/>
-                <w:sz w:val="22"/>
-                <w:szCs w:val="22"/>
+                <w:sz w:val="20"/>
+                <w:szCs w:val="20"/>
                 <w:highlight w:val="none"/>
                 <w:u w:val="none" w:color="auto"/>
                 <w:bdr w:val="none" w:sz="0" w:space="0" w:color="auto"/>
@@ -436,7 +437,7 @@
         </w:tc>
         <w:tc>
           <w:tcPr>
-            <w:tcW w:w="408" w:type="pct"/>
+            <w:tcW w:w="411" w:type="pct"/>
             <w:tcBorders>
               <w:top w:val="single" w:sz="4" w:space="0" w:color="auto"/>
               <w:left w:val="single" w:sz="4" w:space="0" w:color="auto"/>
@@ -456,8 +457,8 @@
                 <w:b/>
                 <w:bCs/>
                 <w:color w:val="FFFFFF"/>
-                <w:sz w:val="22"/>
-                <w:szCs w:val="22"/>
+                <w:sz w:val="20"/>
+                <w:szCs w:val="20"/>
                 <w:lang w:val="en-US" w:eastAsia="en-US" w:bidi="ar-SA"/>
               </w:rPr>
             </w:pPr>
@@ -484,8 +485,8 @@
                 <w:w w:val="100"/>
                 <w:kern w:val="0"/>
                 <w:position w:val="0"/>
-                <w:sz w:val="22"/>
-                <w:szCs w:val="22"/>
+                <w:sz w:val="20"/>
+                <w:szCs w:val="20"/>
                 <w:highlight w:val="none"/>
                 <w:u w:val="none" w:color="auto"/>
                 <w:bdr w:val="none" w:sz="0" w:space="0" w:color="auto"/>
@@ -501,7 +502,7 @@
         </w:tc>
         <w:tc>
           <w:tcPr>
-            <w:tcW w:w="440" w:type="pct"/>
+            <w:tcW w:w="447" w:type="pct"/>
             <w:tcBorders>
               <w:top w:val="single" w:sz="4" w:space="0" w:color="auto"/>
               <w:left w:val="single" w:sz="4" w:space="0" w:color="auto"/>
@@ -521,8 +522,8 @@
                 <w:b/>
                 <w:bCs/>
                 <w:color w:val="FFFFFF"/>
-                <w:sz w:val="22"/>
-                <w:szCs w:val="22"/>
+                <w:sz w:val="20"/>
+                <w:szCs w:val="20"/>
                 <w:lang w:val="en-US" w:eastAsia="en-US" w:bidi="ar-SA"/>
               </w:rPr>
             </w:pPr>
@@ -549,8 +550,8 @@
                 <w:w w:val="100"/>
                 <w:kern w:val="0"/>
                 <w:position w:val="0"/>
-                <w:sz w:val="22"/>
-                <w:szCs w:val="22"/>
+                <w:sz w:val="20"/>
+                <w:szCs w:val="20"/>
                 <w:highlight w:val="none"/>
                 <w:u w:val="none" w:color="auto"/>
                 <w:bdr w:val="none" w:sz="0" w:space="0" w:color="auto"/>
@@ -566,7 +567,7 @@
         </w:tc>
         <w:tc>
           <w:tcPr>
-            <w:tcW w:w="440" w:type="pct"/>
+            <w:tcW w:w="447" w:type="pct"/>
             <w:tcBorders>
               <w:top w:val="single" w:sz="4" w:space="0" w:color="auto"/>
               <w:left w:val="single" w:sz="4" w:space="0" w:color="auto"/>
@@ -586,8 +587,8 @@
                 <w:b/>
                 <w:bCs/>
                 <w:color w:val="FFFFFF"/>
-                <w:sz w:val="22"/>
-                <w:szCs w:val="22"/>
+                <w:sz w:val="20"/>
+                <w:szCs w:val="20"/>
                 <w:lang w:val="en-US" w:eastAsia="en-US" w:bidi="ar-SA"/>
               </w:rPr>
             </w:pPr>
@@ -614,8 +615,8 @@
                 <w:w w:val="100"/>
                 <w:kern w:val="0"/>
                 <w:position w:val="0"/>
-                <w:sz w:val="22"/>
-                <w:szCs w:val="22"/>
+                <w:sz w:val="20"/>
+                <w:szCs w:val="20"/>
                 <w:highlight w:val="none"/>
                 <w:u w:val="none" w:color="auto"/>
                 <w:bdr w:val="none" w:sz="0" w:space="0" w:color="auto"/>
@@ -631,7 +632,7 @@
         </w:tc>
         <w:tc>
           <w:tcPr>
-            <w:tcW w:w="375" w:type="pct"/>
+            <w:tcW w:w="376" w:type="pct"/>
             <w:tcBorders>
               <w:top w:val="single" w:sz="4" w:space="0" w:color="auto"/>
               <w:left w:val="single" w:sz="4" w:space="0" w:color="auto"/>
@@ -651,8 +652,8 @@
                 <w:b/>
                 <w:bCs/>
                 <w:color w:val="FFFFFF"/>
-                <w:sz w:val="22"/>
-                <w:szCs w:val="22"/>
+                <w:sz w:val="20"/>
+                <w:szCs w:val="20"/>
                 <w:lang w:val="en-US" w:eastAsia="en-US" w:bidi="ar-SA"/>
               </w:rPr>
             </w:pPr>
@@ -679,8 +680,8 @@
                 <w:w w:val="100"/>
                 <w:kern w:val="0"/>
                 <w:position w:val="0"/>
-                <w:sz w:val="22"/>
-                <w:szCs w:val="22"/>
+                <w:sz w:val="20"/>
+                <w:szCs w:val="20"/>
                 <w:highlight w:val="none"/>
                 <w:u w:val="none" w:color="auto"/>
                 <w:bdr w:val="none" w:sz="0" w:space="0" w:color="auto"/>
@@ -696,7 +697,7 @@
         </w:tc>
         <w:tc>
           <w:tcPr>
-            <w:tcW w:w="451" w:type="pct"/>
+            <w:tcW w:w="458" w:type="pct"/>
             <w:tcBorders>
               <w:top w:val="single" w:sz="4" w:space="0" w:color="auto"/>
               <w:left w:val="single" w:sz="4" w:space="0" w:color="auto"/>
@@ -716,8 +717,8 @@
                 <w:b/>
                 <w:bCs/>
                 <w:color w:val="FFFFFF"/>
-                <w:sz w:val="22"/>
-                <w:szCs w:val="22"/>
+                <w:sz w:val="20"/>
+                <w:szCs w:val="20"/>
                 <w:lang w:val="en-US" w:eastAsia="en-US" w:bidi="ar-SA"/>
               </w:rPr>
             </w:pPr>
@@ -744,8 +745,8 @@
                 <w:w w:val="100"/>
                 <w:kern w:val="0"/>
                 <w:position w:val="0"/>
-                <w:sz w:val="22"/>
-                <w:szCs w:val="22"/>
+                <w:sz w:val="20"/>
+                <w:szCs w:val="20"/>
                 <w:highlight w:val="none"/>
                 <w:u w:val="none" w:color="auto"/>
                 <w:bdr w:val="none" w:sz="0" w:space="0" w:color="auto"/>
@@ -761,7 +762,7 @@
         </w:tc>
         <w:tc>
           <w:tcPr>
-            <w:tcW w:w="549" w:type="pct"/>
+            <w:tcW w:w="452" w:type="pct"/>
             <w:tcBorders>
               <w:top w:val="single" w:sz="4" w:space="0" w:color="auto"/>
               <w:left w:val="single" w:sz="4" w:space="0" w:color="auto"/>
@@ -781,8 +782,8 @@
                 <w:b/>
                 <w:bCs/>
                 <w:color w:val="FFFFFF"/>
-                <w:sz w:val="22"/>
-                <w:szCs w:val="22"/>
+                <w:sz w:val="20"/>
+                <w:szCs w:val="20"/>
                 <w:lang w:val="en-US" w:eastAsia="en-US" w:bidi="ar-SA"/>
               </w:rPr>
             </w:pPr>
@@ -809,8 +810,8 @@
                 <w:w w:val="100"/>
                 <w:kern w:val="0"/>
                 <w:position w:val="0"/>
-                <w:sz w:val="22"/>
-                <w:szCs w:val="22"/>
+                <w:sz w:val="20"/>
+                <w:szCs w:val="20"/>
                 <w:highlight w:val="none"/>
                 <w:u w:val="none" w:color="auto"/>
                 <w:bdr w:val="none" w:sz="0" w:space="0" w:color="auto"/>
@@ -827,8 +828,8 @@
       </w:tr>
       <w:tr>
         <w:tblPrEx>
-          <w:tblW w:w="5000" w:type="pct"/>
-          <w:tblInd w:w="0" w:type="dxa"/>
+          <w:tblW w:w="6305" w:type="pct"/>
+          <w:tblInd w:w="-1175" w:type="dxa"/>
           <w:tblCellMar>
             <w:top w:w="0" w:type="dxa"/>
             <w:left w:w="108" w:type="dxa"/>
@@ -842,7 +843,7 @@
         </w:trPr>
         <w:tc>
           <w:tcPr>
-            <w:tcW w:w="289" w:type="pct"/>
+            <w:tcW w:w="343" w:type="pct"/>
             <w:tcBorders>
               <w:top w:val="single" w:sz="4" w:space="0" w:color="auto"/>
               <w:left w:val="single" w:sz="4" w:space="0" w:color="auto"/>
@@ -862,8 +863,8 @@
                 <w:b/>
                 <w:bCs/>
                 <w:color w:val="000000"/>
-                <w:sz w:val="22"/>
-                <w:szCs w:val="22"/>
+                <w:sz w:val="20"/>
+                <w:szCs w:val="20"/>
                 <w:lang w:val="en-US" w:eastAsia="en-US" w:bidi="ar-SA"/>
               </w:rPr>
             </w:pPr>
@@ -890,24 +891,24 @@
                 <w:w w:val="100"/>
                 <w:kern w:val="0"/>
                 <w:position w:val="0"/>
-                <w:sz w:val="22"/>
-                <w:szCs w:val="22"/>
-                <w:highlight w:val="none"/>
-                <w:u w:val="none" w:color="auto"/>
-                <w:bdr w:val="none" w:sz="0" w:space="0" w:color="auto"/>
-                <w:shd w:val="clear" w:color="auto" w:fill="auto"/>
-                <w:vertAlign w:val="baseline"/>
-                <w:rtl w:val="0"/>
-                <w:cs w:val="0"/>
-                <w:lang w:val="es-ES" w:eastAsia="en-US" w:bidi="ar-SA"/>
-              </w:rPr>
-              <w:t>2019</w:t>
-            </w:r>
-          </w:p>
-        </w:tc>
-        <w:tc>
-          <w:tcPr>
-            <w:tcW w:w="425" w:type="pct"/>
+                <w:sz w:val="20"/>
+                <w:szCs w:val="20"/>
+                <w:highlight w:val="none"/>
+                <w:u w:val="none" w:color="auto"/>
+                <w:bdr w:val="none" w:sz="0" w:space="0" w:color="auto"/>
+                <w:shd w:val="clear" w:color="auto" w:fill="auto"/>
+                <w:vertAlign w:val="baseline"/>
+                <w:rtl w:val="0"/>
+                <w:cs w:val="0"/>
+                <w:lang w:val="es-ES" w:eastAsia="en-US" w:bidi="ar-SA"/>
+              </w:rPr>
+              <w:t>N - 5</w:t>
+            </w:r>
+          </w:p>
+        </w:tc>
+        <w:tc>
+          <w:tcPr>
+            <w:tcW w:w="429" w:type="pct"/>
             <w:tcBorders>
               <w:top w:val="single" w:sz="4" w:space="0" w:color="FFFFFF"/>
               <w:left w:val="single" w:sz="4" w:space="0" w:color="FFFFFF"/>
@@ -926,8 +927,8 @@
               <w:rPr>
                 <w:rFonts w:ascii="Calibri" w:eastAsia="Times New Roman" w:hAnsi="Calibri" w:cs="Calibri"/>
                 <w:color w:val="000000"/>
-                <w:sz w:val="22"/>
-                <w:szCs w:val="22"/>
+                <w:sz w:val="20"/>
+                <w:szCs w:val="20"/>
                 <w:lang w:val="en-US" w:eastAsia="en-US" w:bidi="ar-SA"/>
               </w:rPr>
             </w:pPr>
@@ -954,8 +955,8 @@
                 <w:w w:val="100"/>
                 <w:kern w:val="0"/>
                 <w:position w:val="0"/>
-                <w:sz w:val="22"/>
-                <w:szCs w:val="22"/>
+                <w:sz w:val="20"/>
+                <w:szCs w:val="20"/>
                 <w:highlight w:val="none"/>
                 <w:u w:val="none" w:color="auto"/>
                 <w:bdr w:val="none" w:sz="0" w:space="0" w:color="auto"/>
@@ -971,7 +972,7 @@
         </w:tc>
         <w:tc>
           <w:tcPr>
-            <w:tcW w:w="342" w:type="pct"/>
+            <w:tcW w:w="339" w:type="pct"/>
             <w:tcBorders>
               <w:top w:val="single" w:sz="4" w:space="0" w:color="FFFFFF"/>
               <w:left w:val="single" w:sz="4" w:space="0" w:color="FFFFFF"/>
@@ -990,8 +991,8 @@
               <w:rPr>
                 <w:rFonts w:ascii="Calibri" w:eastAsia="Times New Roman" w:hAnsi="Calibri" w:cs="Calibri"/>
                 <w:color w:val="000000"/>
-                <w:sz w:val="22"/>
-                <w:szCs w:val="22"/>
+                <w:sz w:val="20"/>
+                <w:szCs w:val="20"/>
                 <w:lang w:val="en-US" w:eastAsia="en-US" w:bidi="ar-SA"/>
               </w:rPr>
             </w:pPr>
@@ -1018,8 +1019,8 @@
                 <w:w w:val="100"/>
                 <w:kern w:val="0"/>
                 <w:position w:val="0"/>
-                <w:sz w:val="22"/>
-                <w:szCs w:val="22"/>
+                <w:sz w:val="20"/>
+                <w:szCs w:val="20"/>
                 <w:highlight w:val="none"/>
                 <w:u w:val="none" w:color="auto"/>
                 <w:bdr w:val="none" w:sz="0" w:space="0" w:color="auto"/>
@@ -1054,8 +1055,8 @@
               <w:rPr>
                 <w:rFonts w:ascii="Calibri" w:eastAsia="Times New Roman" w:hAnsi="Calibri" w:cs="Calibri"/>
                 <w:color w:val="000000"/>
-                <w:sz w:val="22"/>
-                <w:szCs w:val="22"/>
+                <w:sz w:val="20"/>
+                <w:szCs w:val="20"/>
                 <w:lang w:val="en-US" w:eastAsia="en-US" w:bidi="ar-SA"/>
               </w:rPr>
             </w:pPr>
@@ -1082,8 +1083,8 @@
                 <w:w w:val="100"/>
                 <w:kern w:val="0"/>
                 <w:position w:val="0"/>
-                <w:sz w:val="22"/>
-                <w:szCs w:val="22"/>
+                <w:sz w:val="20"/>
+                <w:szCs w:val="20"/>
                 <w:highlight w:val="none"/>
                 <w:u w:val="none" w:color="auto"/>
                 <w:bdr w:val="none" w:sz="0" w:space="0" w:color="auto"/>
@@ -1099,7 +1100,7 @@
         </w:tc>
         <w:tc>
           <w:tcPr>
-            <w:tcW w:w="472" w:type="pct"/>
+            <w:tcW w:w="481" w:type="pct"/>
             <w:tcBorders>
               <w:top w:val="single" w:sz="4" w:space="0" w:color="FFFFFF"/>
               <w:left w:val="single" w:sz="4" w:space="0" w:color="FFFFFF"/>
@@ -1118,8 +1119,8 @@
               <w:rPr>
                 <w:rFonts w:ascii="Calibri" w:eastAsia="Times New Roman" w:hAnsi="Calibri" w:cs="Calibri"/>
                 <w:color w:val="000000"/>
-                <w:sz w:val="22"/>
-                <w:szCs w:val="22"/>
+                <w:sz w:val="20"/>
+                <w:szCs w:val="20"/>
                 <w:lang w:val="en-US" w:eastAsia="en-US" w:bidi="ar-SA"/>
               </w:rPr>
             </w:pPr>
@@ -1146,8 +1147,8 @@
                 <w:w w:val="100"/>
                 <w:kern w:val="0"/>
                 <w:position w:val="0"/>
-                <w:sz w:val="22"/>
-                <w:szCs w:val="22"/>
+                <w:sz w:val="20"/>
+                <w:szCs w:val="20"/>
                 <w:highlight w:val="none"/>
                 <w:u w:val="none" w:color="auto"/>
                 <w:bdr w:val="none" w:sz="0" w:space="0" w:color="auto"/>
@@ -1163,7 +1164,7 @@
         </w:tc>
         <w:tc>
           <w:tcPr>
-            <w:tcW w:w="440" w:type="pct"/>
+            <w:tcW w:w="447" w:type="pct"/>
             <w:tcBorders>
               <w:top w:val="single" w:sz="4" w:space="0" w:color="FFFFFF"/>
               <w:left w:val="single" w:sz="4" w:space="0" w:color="FFFFFF"/>
@@ -1182,8 +1183,8 @@
               <w:rPr>
                 <w:rFonts w:ascii="Calibri" w:eastAsia="Times New Roman" w:hAnsi="Calibri" w:cs="Calibri"/>
                 <w:color w:val="000000"/>
-                <w:sz w:val="22"/>
-                <w:szCs w:val="22"/>
+                <w:sz w:val="20"/>
+                <w:szCs w:val="20"/>
                 <w:lang w:val="en-US" w:eastAsia="en-US" w:bidi="ar-SA"/>
               </w:rPr>
             </w:pPr>
@@ -1210,24 +1211,24 @@
                 <w:w w:val="100"/>
                 <w:kern w:val="0"/>
                 <w:position w:val="0"/>
-                <w:sz w:val="22"/>
-                <w:szCs w:val="22"/>
-                <w:highlight w:val="none"/>
-                <w:u w:val="none" w:color="auto"/>
-                <w:bdr w:val="none" w:sz="0" w:space="0" w:color="auto"/>
-                <w:shd w:val="clear" w:color="auto" w:fill="auto"/>
-                <w:vertAlign w:val="baseline"/>
-                <w:rtl w:val="0"/>
-                <w:cs w:val="0"/>
-                <w:lang w:val="es-ES" w:eastAsia="en-US" w:bidi="ar-SA"/>
-              </w:rPr>
-              <w:t>-16090,06</w:t>
-            </w:r>
-          </w:p>
-        </w:tc>
-        <w:tc>
-          <w:tcPr>
-            <w:tcW w:w="408" w:type="pct"/>
+                <w:sz w:val="20"/>
+                <w:szCs w:val="20"/>
+                <w:highlight w:val="none"/>
+                <w:u w:val="none" w:color="auto"/>
+                <w:bdr w:val="none" w:sz="0" w:space="0" w:color="auto"/>
+                <w:shd w:val="clear" w:color="auto" w:fill="auto"/>
+                <w:vertAlign w:val="baseline"/>
+                <w:rtl w:val="0"/>
+                <w:cs w:val="0"/>
+                <w:lang w:val="es-ES" w:eastAsia="en-US" w:bidi="ar-SA"/>
+              </w:rPr>
+              <w:t>-6090,06</w:t>
+            </w:r>
+          </w:p>
+        </w:tc>
+        <w:tc>
+          <w:tcPr>
+            <w:tcW w:w="411" w:type="pct"/>
             <w:tcBorders>
               <w:top w:val="single" w:sz="4" w:space="0" w:color="FFFFFF"/>
               <w:left w:val="single" w:sz="4" w:space="0" w:color="FFFFFF"/>
@@ -1246,8 +1247,8 @@
               <w:rPr>
                 <w:rFonts w:ascii="Calibri" w:eastAsia="Times New Roman" w:hAnsi="Calibri" w:cs="Calibri"/>
                 <w:color w:val="000000"/>
-                <w:sz w:val="22"/>
-                <w:szCs w:val="22"/>
+                <w:sz w:val="20"/>
+                <w:szCs w:val="20"/>
                 <w:lang w:val="en-US" w:eastAsia="en-US" w:bidi="ar-SA"/>
               </w:rPr>
             </w:pPr>
@@ -1274,8 +1275,8 @@
                 <w:w w:val="100"/>
                 <w:kern w:val="0"/>
                 <w:position w:val="0"/>
-                <w:sz w:val="22"/>
-                <w:szCs w:val="22"/>
+                <w:sz w:val="20"/>
+                <w:szCs w:val="20"/>
                 <w:highlight w:val="none"/>
                 <w:u w:val="none" w:color="auto"/>
                 <w:bdr w:val="none" w:sz="0" w:space="0" w:color="auto"/>
@@ -1291,7 +1292,7 @@
         </w:tc>
         <w:tc>
           <w:tcPr>
-            <w:tcW w:w="440" w:type="pct"/>
+            <w:tcW w:w="447" w:type="pct"/>
             <w:tcBorders>
               <w:top w:val="single" w:sz="4" w:space="0" w:color="FFFFFF"/>
               <w:left w:val="single" w:sz="4" w:space="0" w:color="FFFFFF"/>
@@ -1310,8 +1311,8 @@
               <w:rPr>
                 <w:rFonts w:ascii="Calibri" w:eastAsia="Times New Roman" w:hAnsi="Calibri" w:cs="Calibri"/>
                 <w:color w:val="000000"/>
-                <w:sz w:val="22"/>
-                <w:szCs w:val="22"/>
+                <w:sz w:val="20"/>
+                <w:szCs w:val="20"/>
                 <w:lang w:val="en-US" w:eastAsia="en-US" w:bidi="ar-SA"/>
               </w:rPr>
             </w:pPr>
@@ -1338,8 +1339,8 @@
                 <w:w w:val="100"/>
                 <w:kern w:val="0"/>
                 <w:position w:val="0"/>
-                <w:sz w:val="22"/>
-                <w:szCs w:val="22"/>
+                <w:sz w:val="20"/>
+                <w:szCs w:val="20"/>
                 <w:highlight w:val="none"/>
                 <w:u w:val="none" w:color="auto"/>
                 <w:bdr w:val="none" w:sz="0" w:space="0" w:color="auto"/>
@@ -1355,7 +1356,7 @@
         </w:tc>
         <w:tc>
           <w:tcPr>
-            <w:tcW w:w="440" w:type="pct"/>
+            <w:tcW w:w="447" w:type="pct"/>
             <w:tcBorders>
               <w:top w:val="single" w:sz="4" w:space="0" w:color="FFFFFF"/>
               <w:left w:val="single" w:sz="4" w:space="0" w:color="FFFFFF"/>
@@ -1374,8 +1375,8 @@
               <w:rPr>
                 <w:rFonts w:ascii="Calibri" w:eastAsia="Times New Roman" w:hAnsi="Calibri" w:cs="Calibri"/>
                 <w:color w:val="000000"/>
-                <w:sz w:val="22"/>
-                <w:szCs w:val="22"/>
+                <w:sz w:val="20"/>
+                <w:szCs w:val="20"/>
                 <w:lang w:val="en-US" w:eastAsia="en-US" w:bidi="ar-SA"/>
               </w:rPr>
             </w:pPr>
@@ -1402,8 +1403,8 @@
                 <w:w w:val="100"/>
                 <w:kern w:val="0"/>
                 <w:position w:val="0"/>
-                <w:sz w:val="22"/>
-                <w:szCs w:val="22"/>
+                <w:sz w:val="20"/>
+                <w:szCs w:val="20"/>
                 <w:highlight w:val="none"/>
                 <w:u w:val="none" w:color="auto"/>
                 <w:bdr w:val="none" w:sz="0" w:space="0" w:color="auto"/>
@@ -1419,7 +1420,7 @@
         </w:tc>
         <w:tc>
           <w:tcPr>
-            <w:tcW w:w="375" w:type="pct"/>
+            <w:tcW w:w="376" w:type="pct"/>
             <w:tcBorders>
               <w:top w:val="single" w:sz="4" w:space="0" w:color="FFFFFF"/>
               <w:left w:val="single" w:sz="4" w:space="0" w:color="FFFFFF"/>
@@ -1438,8 +1439,8 @@
               <w:rPr>
                 <w:rFonts w:ascii="Calibri" w:eastAsia="Times New Roman" w:hAnsi="Calibri" w:cs="Calibri"/>
                 <w:color w:val="000000"/>
-                <w:sz w:val="22"/>
-                <w:szCs w:val="22"/>
+                <w:sz w:val="20"/>
+                <w:szCs w:val="20"/>
                 <w:lang w:val="en-US" w:eastAsia="en-US" w:bidi="ar-SA"/>
               </w:rPr>
             </w:pPr>
@@ -1466,8 +1467,8 @@
                 <w:w w:val="100"/>
                 <w:kern w:val="0"/>
                 <w:position w:val="0"/>
-                <w:sz w:val="22"/>
-                <w:szCs w:val="22"/>
+                <w:sz w:val="20"/>
+                <w:szCs w:val="20"/>
                 <w:highlight w:val="none"/>
                 <w:u w:val="none" w:color="auto"/>
                 <w:bdr w:val="none" w:sz="0" w:space="0" w:color="auto"/>
@@ -1483,7 +1484,7 @@
         </w:tc>
         <w:tc>
           <w:tcPr>
-            <w:tcW w:w="451" w:type="pct"/>
+            <w:tcW w:w="458" w:type="pct"/>
             <w:tcBorders>
               <w:top w:val="single" w:sz="4" w:space="0" w:color="FFFFFF"/>
               <w:left w:val="single" w:sz="4" w:space="0" w:color="FFFFFF"/>
@@ -1502,8 +1503,8 @@
               <w:rPr>
                 <w:rFonts w:ascii="Calibri" w:eastAsia="Times New Roman" w:hAnsi="Calibri" w:cs="Calibri"/>
                 <w:color w:val="000000"/>
-                <w:sz w:val="22"/>
-                <w:szCs w:val="22"/>
+                <w:sz w:val="20"/>
+                <w:szCs w:val="20"/>
                 <w:lang w:val="en-US" w:eastAsia="en-US" w:bidi="ar-SA"/>
               </w:rPr>
             </w:pPr>
@@ -1530,8 +1531,8 @@
                 <w:w w:val="100"/>
                 <w:kern w:val="0"/>
                 <w:position w:val="0"/>
-                <w:sz w:val="22"/>
-                <w:szCs w:val="22"/>
+                <w:sz w:val="20"/>
+                <w:szCs w:val="20"/>
                 <w:highlight w:val="none"/>
                 <w:u w:val="none" w:color="auto"/>
                 <w:bdr w:val="none" w:sz="0" w:space="0" w:color="auto"/>
@@ -1547,7 +1548,7 @@
         </w:tc>
         <w:tc>
           <w:tcPr>
-            <w:tcW w:w="549" w:type="pct"/>
+            <w:tcW w:w="452" w:type="pct"/>
             <w:tcBorders>
               <w:top w:val="single" w:sz="4" w:space="0" w:color="FFFFFF"/>
               <w:left w:val="single" w:sz="4" w:space="0" w:color="FFFFFF"/>
@@ -1566,8 +1567,8 @@
               <w:rPr>
                 <w:rFonts w:ascii="Calibri" w:eastAsia="Times New Roman" w:hAnsi="Calibri" w:cs="Calibri"/>
                 <w:color w:val="000000"/>
-                <w:sz w:val="22"/>
-                <w:szCs w:val="22"/>
+                <w:sz w:val="20"/>
+                <w:szCs w:val="20"/>
                 <w:lang w:val="en-US" w:eastAsia="en-US" w:bidi="ar-SA"/>
               </w:rPr>
             </w:pPr>
@@ -1594,8 +1595,8 @@
                 <w:w w:val="100"/>
                 <w:kern w:val="0"/>
                 <w:position w:val="0"/>
-                <w:sz w:val="22"/>
-                <w:szCs w:val="22"/>
+                <w:sz w:val="20"/>
+                <w:szCs w:val="20"/>
                 <w:highlight w:val="none"/>
                 <w:u w:val="none" w:color="auto"/>
                 <w:bdr w:val="none" w:sz="0" w:space="0" w:color="auto"/>
@@ -1612,8 +1613,8 @@
       </w:tr>
       <w:tr>
         <w:tblPrEx>
-          <w:tblW w:w="5000" w:type="pct"/>
-          <w:tblInd w:w="0" w:type="dxa"/>
+          <w:tblW w:w="6305" w:type="pct"/>
+          <w:tblInd w:w="-1175" w:type="dxa"/>
           <w:tblCellMar>
             <w:top w:w="0" w:type="dxa"/>
             <w:left w:w="108" w:type="dxa"/>
@@ -1627,7 +1628,7 @@
         </w:trPr>
         <w:tc>
           <w:tcPr>
-            <w:tcW w:w="289" w:type="pct"/>
+            <w:tcW w:w="343" w:type="pct"/>
             <w:tcBorders>
               <w:top w:val="single" w:sz="4" w:space="0" w:color="auto"/>
               <w:left w:val="single" w:sz="4" w:space="0" w:color="auto"/>
@@ -1647,8 +1648,8 @@
                 <w:b/>
                 <w:bCs/>
                 <w:color w:val="000000"/>
-                <w:sz w:val="22"/>
-                <w:szCs w:val="22"/>
+                <w:sz w:val="20"/>
+                <w:szCs w:val="20"/>
                 <w:lang w:val="en-US" w:eastAsia="en-US" w:bidi="ar-SA"/>
               </w:rPr>
             </w:pPr>
@@ -1675,24 +1676,24 @@
                 <w:w w:val="100"/>
                 <w:kern w:val="0"/>
                 <w:position w:val="0"/>
-                <w:sz w:val="22"/>
-                <w:szCs w:val="22"/>
-                <w:highlight w:val="none"/>
-                <w:u w:val="none" w:color="auto"/>
-                <w:bdr w:val="none" w:sz="0" w:space="0" w:color="auto"/>
-                <w:shd w:val="clear" w:color="auto" w:fill="auto"/>
-                <w:vertAlign w:val="baseline"/>
-                <w:rtl w:val="0"/>
-                <w:cs w:val="0"/>
-                <w:lang w:val="es-ES" w:eastAsia="en-US" w:bidi="ar-SA"/>
-              </w:rPr>
-              <w:t>2020</w:t>
-            </w:r>
-          </w:p>
-        </w:tc>
-        <w:tc>
-          <w:tcPr>
-            <w:tcW w:w="425" w:type="pct"/>
+                <w:sz w:val="20"/>
+                <w:szCs w:val="20"/>
+                <w:highlight w:val="none"/>
+                <w:u w:val="none" w:color="auto"/>
+                <w:bdr w:val="none" w:sz="0" w:space="0" w:color="auto"/>
+                <w:shd w:val="clear" w:color="auto" w:fill="auto"/>
+                <w:vertAlign w:val="baseline"/>
+                <w:rtl w:val="0"/>
+                <w:cs w:val="0"/>
+                <w:lang w:val="es-ES" w:eastAsia="en-US" w:bidi="ar-SA"/>
+              </w:rPr>
+              <w:t>N - 4</w:t>
+            </w:r>
+          </w:p>
+        </w:tc>
+        <w:tc>
+          <w:tcPr>
+            <w:tcW w:w="429" w:type="pct"/>
             <w:tcBorders>
               <w:top w:val="single" w:sz="4" w:space="0" w:color="FFFFFF"/>
               <w:left w:val="single" w:sz="4" w:space="0" w:color="FFFFFF"/>
@@ -1711,8 +1712,8 @@
               <w:rPr>
                 <w:rFonts w:ascii="Calibri" w:eastAsia="Times New Roman" w:hAnsi="Calibri" w:cs="Calibri"/>
                 <w:color w:val="000000"/>
-                <w:sz w:val="22"/>
-                <w:szCs w:val="22"/>
+                <w:sz w:val="20"/>
+                <w:szCs w:val="20"/>
                 <w:lang w:val="en-US" w:eastAsia="en-US" w:bidi="ar-SA"/>
               </w:rPr>
             </w:pPr>
@@ -1739,8 +1740,8 @@
                 <w:w w:val="100"/>
                 <w:kern w:val="0"/>
                 <w:position w:val="0"/>
-                <w:sz w:val="22"/>
-                <w:szCs w:val="22"/>
+                <w:sz w:val="20"/>
+                <w:szCs w:val="20"/>
                 <w:highlight w:val="none"/>
                 <w:u w:val="none" w:color="auto"/>
                 <w:bdr w:val="none" w:sz="0" w:space="0" w:color="auto"/>
@@ -1756,7 +1757,7 @@
         </w:tc>
         <w:tc>
           <w:tcPr>
-            <w:tcW w:w="342" w:type="pct"/>
+            <w:tcW w:w="339" w:type="pct"/>
             <w:tcBorders>
               <w:top w:val="single" w:sz="4" w:space="0" w:color="FFFFFF"/>
               <w:left w:val="single" w:sz="4" w:space="0" w:color="FFFFFF"/>
@@ -1775,8 +1776,8 @@
               <w:rPr>
                 <w:rFonts w:ascii="Calibri" w:eastAsia="Times New Roman" w:hAnsi="Calibri" w:cs="Calibri"/>
                 <w:color w:val="000000"/>
-                <w:sz w:val="22"/>
-                <w:szCs w:val="22"/>
+                <w:sz w:val="20"/>
+                <w:szCs w:val="20"/>
                 <w:lang w:val="en-US" w:eastAsia="en-US" w:bidi="ar-SA"/>
               </w:rPr>
             </w:pPr>
@@ -1803,8 +1804,8 @@
                 <w:w w:val="100"/>
                 <w:kern w:val="0"/>
                 <w:position w:val="0"/>
-                <w:sz w:val="22"/>
-                <w:szCs w:val="22"/>
+                <w:sz w:val="20"/>
+                <w:szCs w:val="20"/>
                 <w:highlight w:val="none"/>
                 <w:u w:val="none" w:color="auto"/>
                 <w:bdr w:val="none" w:sz="0" w:space="0" w:color="auto"/>
@@ -1839,8 +1840,8 @@
               <w:rPr>
                 <w:rFonts w:ascii="Calibri" w:eastAsia="Times New Roman" w:hAnsi="Calibri" w:cs="Calibri"/>
                 <w:color w:val="000000"/>
-                <w:sz w:val="22"/>
-                <w:szCs w:val="22"/>
+                <w:sz w:val="20"/>
+                <w:szCs w:val="20"/>
                 <w:lang w:val="en-US" w:eastAsia="en-US" w:bidi="ar-SA"/>
               </w:rPr>
             </w:pPr>
@@ -1867,8 +1868,8 @@
                 <w:w w:val="100"/>
                 <w:kern w:val="0"/>
                 <w:position w:val="0"/>
-                <w:sz w:val="22"/>
-                <w:szCs w:val="22"/>
+                <w:sz w:val="20"/>
+                <w:szCs w:val="20"/>
                 <w:highlight w:val="none"/>
                 <w:u w:val="none" w:color="auto"/>
                 <w:bdr w:val="none" w:sz="0" w:space="0" w:color="auto"/>
@@ -1884,7 +1885,7 @@
         </w:tc>
         <w:tc>
           <w:tcPr>
-            <w:tcW w:w="472" w:type="pct"/>
+            <w:tcW w:w="481" w:type="pct"/>
             <w:tcBorders>
               <w:top w:val="single" w:sz="4" w:space="0" w:color="FFFFFF"/>
               <w:left w:val="single" w:sz="4" w:space="0" w:color="FFFFFF"/>
@@ -1903,8 +1904,8 @@
               <w:rPr>
                 <w:rFonts w:ascii="Calibri" w:eastAsia="Times New Roman" w:hAnsi="Calibri" w:cs="Calibri"/>
                 <w:color w:val="000000"/>
-                <w:sz w:val="22"/>
-                <w:szCs w:val="22"/>
+                <w:sz w:val="20"/>
+                <w:szCs w:val="20"/>
                 <w:lang w:val="en-US" w:eastAsia="en-US" w:bidi="ar-SA"/>
               </w:rPr>
             </w:pPr>
@@ -1931,8 +1932,8 @@
                 <w:w w:val="100"/>
                 <w:kern w:val="0"/>
                 <w:position w:val="0"/>
-                <w:sz w:val="22"/>
-                <w:szCs w:val="22"/>
+                <w:sz w:val="20"/>
+                <w:szCs w:val="20"/>
                 <w:highlight w:val="none"/>
                 <w:u w:val="none" w:color="auto"/>
                 <w:bdr w:val="none" w:sz="0" w:space="0" w:color="auto"/>
@@ -1948,7 +1949,7 @@
         </w:tc>
         <w:tc>
           <w:tcPr>
-            <w:tcW w:w="440" w:type="pct"/>
+            <w:tcW w:w="447" w:type="pct"/>
             <w:tcBorders>
               <w:top w:val="single" w:sz="4" w:space="0" w:color="FFFFFF"/>
               <w:left w:val="single" w:sz="4" w:space="0" w:color="FFFFFF"/>
@@ -1967,8 +1968,8 @@
               <w:rPr>
                 <w:rFonts w:ascii="Calibri" w:eastAsia="Times New Roman" w:hAnsi="Calibri" w:cs="Calibri"/>
                 <w:color w:val="000000"/>
-                <w:sz w:val="22"/>
-                <w:szCs w:val="22"/>
+                <w:sz w:val="20"/>
+                <w:szCs w:val="20"/>
                 <w:lang w:val="en-US" w:eastAsia="en-US" w:bidi="ar-SA"/>
               </w:rPr>
             </w:pPr>
@@ -1995,8 +1996,8 @@
                 <w:w w:val="100"/>
                 <w:kern w:val="0"/>
                 <w:position w:val="0"/>
-                <w:sz w:val="22"/>
-                <w:szCs w:val="22"/>
+                <w:sz w:val="20"/>
+                <w:szCs w:val="20"/>
                 <w:highlight w:val="none"/>
                 <w:u w:val="none" w:color="auto"/>
                 <w:bdr w:val="none" w:sz="0" w:space="0" w:color="auto"/>
@@ -2012,7 +2013,7 @@
         </w:tc>
         <w:tc>
           <w:tcPr>
-            <w:tcW w:w="408" w:type="pct"/>
+            <w:tcW w:w="411" w:type="pct"/>
             <w:tcBorders>
               <w:top w:val="single" w:sz="4" w:space="0" w:color="FFFFFF"/>
               <w:left w:val="single" w:sz="4" w:space="0" w:color="FFFFFF"/>
@@ -2031,8 +2032,8 @@
               <w:rPr>
                 <w:rFonts w:ascii="Calibri" w:eastAsia="Times New Roman" w:hAnsi="Calibri" w:cs="Calibri"/>
                 <w:color w:val="000000"/>
-                <w:sz w:val="22"/>
-                <w:szCs w:val="22"/>
+                <w:sz w:val="20"/>
+                <w:szCs w:val="20"/>
                 <w:lang w:val="en-US" w:eastAsia="en-US" w:bidi="ar-SA"/>
               </w:rPr>
             </w:pPr>
@@ -2059,8 +2060,8 @@
                 <w:w w:val="100"/>
                 <w:kern w:val="0"/>
                 <w:position w:val="0"/>
-                <w:sz w:val="22"/>
-                <w:szCs w:val="22"/>
+                <w:sz w:val="20"/>
+                <w:szCs w:val="20"/>
                 <w:highlight w:val="none"/>
                 <w:u w:val="none" w:color="auto"/>
                 <w:bdr w:val="none" w:sz="0" w:space="0" w:color="auto"/>
@@ -2076,7 +2077,7 @@
         </w:tc>
         <w:tc>
           <w:tcPr>
-            <w:tcW w:w="440" w:type="pct"/>
+            <w:tcW w:w="447" w:type="pct"/>
             <w:tcBorders>
               <w:top w:val="single" w:sz="4" w:space="0" w:color="FFFFFF"/>
               <w:left w:val="single" w:sz="4" w:space="0" w:color="FFFFFF"/>
@@ -2095,8 +2096,8 @@
               <w:rPr>
                 <w:rFonts w:ascii="Calibri" w:eastAsia="Times New Roman" w:hAnsi="Calibri" w:cs="Calibri"/>
                 <w:color w:val="000000"/>
-                <w:sz w:val="22"/>
-                <w:szCs w:val="22"/>
+                <w:sz w:val="20"/>
+                <w:szCs w:val="20"/>
                 <w:lang w:val="en-US" w:eastAsia="en-US" w:bidi="ar-SA"/>
               </w:rPr>
             </w:pPr>
@@ -2123,8 +2124,8 @@
                 <w:w w:val="100"/>
                 <w:kern w:val="0"/>
                 <w:position w:val="0"/>
-                <w:sz w:val="22"/>
-                <w:szCs w:val="22"/>
+                <w:sz w:val="20"/>
+                <w:szCs w:val="20"/>
                 <w:highlight w:val="none"/>
                 <w:u w:val="none" w:color="auto"/>
                 <w:bdr w:val="none" w:sz="0" w:space="0" w:color="auto"/>
@@ -2140,7 +2141,7 @@
         </w:tc>
         <w:tc>
           <w:tcPr>
-            <w:tcW w:w="440" w:type="pct"/>
+            <w:tcW w:w="447" w:type="pct"/>
             <w:tcBorders>
               <w:top w:val="single" w:sz="4" w:space="0" w:color="FFFFFF"/>
               <w:left w:val="single" w:sz="4" w:space="0" w:color="FFFFFF"/>
@@ -2159,8 +2160,8 @@
               <w:rPr>
                 <w:rFonts w:ascii="Calibri" w:eastAsia="Times New Roman" w:hAnsi="Calibri" w:cs="Calibri"/>
                 <w:color w:val="000000"/>
-                <w:sz w:val="22"/>
-                <w:szCs w:val="22"/>
+                <w:sz w:val="20"/>
+                <w:szCs w:val="20"/>
                 <w:lang w:val="en-US" w:eastAsia="en-US" w:bidi="ar-SA"/>
               </w:rPr>
             </w:pPr>
@@ -2187,8 +2188,8 @@
                 <w:w w:val="100"/>
                 <w:kern w:val="0"/>
                 <w:position w:val="0"/>
-                <w:sz w:val="22"/>
-                <w:szCs w:val="22"/>
+                <w:sz w:val="20"/>
+                <w:szCs w:val="20"/>
                 <w:highlight w:val="none"/>
                 <w:u w:val="none" w:color="auto"/>
                 <w:bdr w:val="none" w:sz="0" w:space="0" w:color="auto"/>
@@ -2204,7 +2205,7 @@
         </w:tc>
         <w:tc>
           <w:tcPr>
-            <w:tcW w:w="375" w:type="pct"/>
+            <w:tcW w:w="376" w:type="pct"/>
             <w:tcBorders>
               <w:top w:val="single" w:sz="4" w:space="0" w:color="FFFFFF"/>
               <w:left w:val="single" w:sz="4" w:space="0" w:color="FFFFFF"/>
@@ -2223,8 +2224,8 @@
               <w:rPr>
                 <w:rFonts w:ascii="Calibri" w:eastAsia="Times New Roman" w:hAnsi="Calibri" w:cs="Calibri"/>
                 <w:color w:val="000000"/>
-                <w:sz w:val="22"/>
-                <w:szCs w:val="22"/>
+                <w:sz w:val="20"/>
+                <w:szCs w:val="20"/>
                 <w:lang w:val="en-US" w:eastAsia="en-US" w:bidi="ar-SA"/>
               </w:rPr>
             </w:pPr>
@@ -2251,8 +2252,8 @@
                 <w:w w:val="100"/>
                 <w:kern w:val="0"/>
                 <w:position w:val="0"/>
-                <w:sz w:val="22"/>
-                <w:szCs w:val="22"/>
+                <w:sz w:val="20"/>
+                <w:szCs w:val="20"/>
                 <w:highlight w:val="none"/>
                 <w:u w:val="none" w:color="auto"/>
                 <w:bdr w:val="none" w:sz="0" w:space="0" w:color="auto"/>
@@ -2268,7 +2269,7 @@
         </w:tc>
         <w:tc>
           <w:tcPr>
-            <w:tcW w:w="451" w:type="pct"/>
+            <w:tcW w:w="458" w:type="pct"/>
             <w:tcBorders>
               <w:top w:val="single" w:sz="4" w:space="0" w:color="FFFFFF"/>
               <w:left w:val="single" w:sz="4" w:space="0" w:color="FFFFFF"/>
@@ -2287,8 +2288,8 @@
               <w:rPr>
                 <w:rFonts w:ascii="Calibri" w:eastAsia="Times New Roman" w:hAnsi="Calibri" w:cs="Calibri"/>
                 <w:color w:val="000000"/>
-                <w:sz w:val="22"/>
-                <w:szCs w:val="22"/>
+                <w:sz w:val="20"/>
+                <w:szCs w:val="20"/>
                 <w:lang w:val="en-US" w:eastAsia="en-US" w:bidi="ar-SA"/>
               </w:rPr>
             </w:pPr>
@@ -2315,8 +2316,8 @@
                 <w:w w:val="100"/>
                 <w:kern w:val="0"/>
                 <w:position w:val="0"/>
-                <w:sz w:val="22"/>
-                <w:szCs w:val="22"/>
+                <w:sz w:val="20"/>
+                <w:szCs w:val="20"/>
                 <w:highlight w:val="none"/>
                 <w:u w:val="none" w:color="auto"/>
                 <w:bdr w:val="none" w:sz="0" w:space="0" w:color="auto"/>
@@ -2332,7 +2333,7 @@
         </w:tc>
         <w:tc>
           <w:tcPr>
-            <w:tcW w:w="549" w:type="pct"/>
+            <w:tcW w:w="452" w:type="pct"/>
             <w:tcBorders>
               <w:top w:val="single" w:sz="4" w:space="0" w:color="FFFFFF"/>
               <w:left w:val="single" w:sz="4" w:space="0" w:color="FFFFFF"/>
@@ -2351,8 +2352,8 @@
               <w:rPr>
                 <w:rFonts w:ascii="Calibri" w:eastAsia="Times New Roman" w:hAnsi="Calibri" w:cs="Calibri"/>
                 <w:color w:val="000000"/>
-                <w:sz w:val="22"/>
-                <w:szCs w:val="22"/>
+                <w:sz w:val="20"/>
+                <w:szCs w:val="20"/>
                 <w:lang w:val="en-US" w:eastAsia="en-US" w:bidi="ar-SA"/>
               </w:rPr>
             </w:pPr>
@@ -2379,8 +2380,8 @@
                 <w:w w:val="100"/>
                 <w:kern w:val="0"/>
                 <w:position w:val="0"/>
-                <w:sz w:val="22"/>
-                <w:szCs w:val="22"/>
+                <w:sz w:val="20"/>
+                <w:szCs w:val="20"/>
                 <w:highlight w:val="none"/>
                 <w:u w:val="none" w:color="auto"/>
                 <w:bdr w:val="none" w:sz="0" w:space="0" w:color="auto"/>
@@ -2397,8 +2398,8 @@
       </w:tr>
       <w:tr>
         <w:tblPrEx>
-          <w:tblW w:w="5000" w:type="pct"/>
-          <w:tblInd w:w="0" w:type="dxa"/>
+          <w:tblW w:w="6305" w:type="pct"/>
+          <w:tblInd w:w="-1175" w:type="dxa"/>
           <w:tblCellMar>
             <w:top w:w="0" w:type="dxa"/>
             <w:left w:w="108" w:type="dxa"/>
@@ -2412,7 +2413,7 @@
         </w:trPr>
         <w:tc>
           <w:tcPr>
-            <w:tcW w:w="289" w:type="pct"/>
+            <w:tcW w:w="343" w:type="pct"/>
             <w:tcBorders>
               <w:top w:val="single" w:sz="4" w:space="0" w:color="auto"/>
               <w:left w:val="single" w:sz="4" w:space="0" w:color="auto"/>
@@ -2432,8 +2433,8 @@
                 <w:b/>
                 <w:bCs/>
                 <w:color w:val="000000"/>
-                <w:sz w:val="22"/>
-                <w:szCs w:val="22"/>
+                <w:sz w:val="20"/>
+                <w:szCs w:val="20"/>
                 <w:lang w:val="en-US" w:eastAsia="en-US" w:bidi="ar-SA"/>
               </w:rPr>
             </w:pPr>
@@ -2460,24 +2461,24 @@
                 <w:w w:val="100"/>
                 <w:kern w:val="0"/>
                 <w:position w:val="0"/>
-                <w:sz w:val="22"/>
-                <w:szCs w:val="22"/>
-                <w:highlight w:val="none"/>
-                <w:u w:val="none" w:color="auto"/>
-                <w:bdr w:val="none" w:sz="0" w:space="0" w:color="auto"/>
-                <w:shd w:val="clear" w:color="auto" w:fill="auto"/>
-                <w:vertAlign w:val="baseline"/>
-                <w:rtl w:val="0"/>
-                <w:cs w:val="0"/>
-                <w:lang w:val="es-ES" w:eastAsia="en-US" w:bidi="ar-SA"/>
-              </w:rPr>
-              <w:t>2021</w:t>
-            </w:r>
-          </w:p>
-        </w:tc>
-        <w:tc>
-          <w:tcPr>
-            <w:tcW w:w="425" w:type="pct"/>
+                <w:sz w:val="20"/>
+                <w:szCs w:val="20"/>
+                <w:highlight w:val="none"/>
+                <w:u w:val="none" w:color="auto"/>
+                <w:bdr w:val="none" w:sz="0" w:space="0" w:color="auto"/>
+                <w:shd w:val="clear" w:color="auto" w:fill="auto"/>
+                <w:vertAlign w:val="baseline"/>
+                <w:rtl w:val="0"/>
+                <w:cs w:val="0"/>
+                <w:lang w:val="es-ES" w:eastAsia="en-US" w:bidi="ar-SA"/>
+              </w:rPr>
+              <w:t>N - 3</w:t>
+            </w:r>
+          </w:p>
+        </w:tc>
+        <w:tc>
+          <w:tcPr>
+            <w:tcW w:w="429" w:type="pct"/>
             <w:tcBorders>
               <w:top w:val="single" w:sz="4" w:space="0" w:color="FFFFFF"/>
               <w:left w:val="single" w:sz="4" w:space="0" w:color="FFFFFF"/>
@@ -2496,8 +2497,8 @@
               <w:rPr>
                 <w:rFonts w:ascii="Calibri" w:eastAsia="Times New Roman" w:hAnsi="Calibri" w:cs="Calibri"/>
                 <w:color w:val="000000"/>
-                <w:sz w:val="22"/>
-                <w:szCs w:val="22"/>
+                <w:sz w:val="20"/>
+                <w:szCs w:val="20"/>
                 <w:lang w:val="en-US" w:eastAsia="en-US" w:bidi="ar-SA"/>
               </w:rPr>
             </w:pPr>
@@ -2524,8 +2525,8 @@
                 <w:w w:val="100"/>
                 <w:kern w:val="0"/>
                 <w:position w:val="0"/>
-                <w:sz w:val="22"/>
-                <w:szCs w:val="22"/>
+                <w:sz w:val="20"/>
+                <w:szCs w:val="20"/>
                 <w:highlight w:val="none"/>
                 <w:u w:val="none" w:color="auto"/>
                 <w:bdr w:val="none" w:sz="0" w:space="0" w:color="auto"/>
@@ -2541,7 +2542,7 @@
         </w:tc>
         <w:tc>
           <w:tcPr>
-            <w:tcW w:w="342" w:type="pct"/>
+            <w:tcW w:w="339" w:type="pct"/>
             <w:tcBorders>
               <w:top w:val="single" w:sz="4" w:space="0" w:color="FFFFFF"/>
               <w:left w:val="single" w:sz="4" w:space="0" w:color="FFFFFF"/>
@@ -2560,8 +2561,8 @@
               <w:rPr>
                 <w:rFonts w:ascii="Calibri" w:eastAsia="Times New Roman" w:hAnsi="Calibri" w:cs="Calibri"/>
                 <w:color w:val="000000"/>
-                <w:sz w:val="22"/>
-                <w:szCs w:val="22"/>
+                <w:sz w:val="20"/>
+                <w:szCs w:val="20"/>
                 <w:lang w:val="en-US" w:eastAsia="en-US" w:bidi="ar-SA"/>
               </w:rPr>
             </w:pPr>
@@ -2588,8 +2589,8 @@
                 <w:w w:val="100"/>
                 <w:kern w:val="0"/>
                 <w:position w:val="0"/>
-                <w:sz w:val="22"/>
-                <w:szCs w:val="22"/>
+                <w:sz w:val="20"/>
+                <w:szCs w:val="20"/>
                 <w:highlight w:val="none"/>
                 <w:u w:val="none" w:color="auto"/>
                 <w:bdr w:val="none" w:sz="0" w:space="0" w:color="auto"/>
@@ -2624,8 +2625,8 @@
               <w:rPr>
                 <w:rFonts w:ascii="Calibri" w:eastAsia="Times New Roman" w:hAnsi="Calibri" w:cs="Calibri"/>
                 <w:color w:val="000000"/>
-                <w:sz w:val="22"/>
-                <w:szCs w:val="22"/>
+                <w:sz w:val="20"/>
+                <w:szCs w:val="20"/>
                 <w:lang w:val="en-US" w:eastAsia="en-US" w:bidi="ar-SA"/>
               </w:rPr>
             </w:pPr>
@@ -2652,8 +2653,8 @@
                 <w:w w:val="100"/>
                 <w:kern w:val="0"/>
                 <w:position w:val="0"/>
-                <w:sz w:val="22"/>
-                <w:szCs w:val="22"/>
+                <w:sz w:val="20"/>
+                <w:szCs w:val="20"/>
                 <w:highlight w:val="none"/>
                 <w:u w:val="none" w:color="auto"/>
                 <w:bdr w:val="none" w:sz="0" w:space="0" w:color="auto"/>
@@ -2669,7 +2670,7 @@
         </w:tc>
         <w:tc>
           <w:tcPr>
-            <w:tcW w:w="472" w:type="pct"/>
+            <w:tcW w:w="481" w:type="pct"/>
             <w:tcBorders>
               <w:top w:val="single" w:sz="4" w:space="0" w:color="FFFFFF"/>
               <w:left w:val="single" w:sz="4" w:space="0" w:color="FFFFFF"/>
@@ -2688,8 +2689,8 @@
               <w:rPr>
                 <w:rFonts w:ascii="Calibri" w:eastAsia="Times New Roman" w:hAnsi="Calibri" w:cs="Calibri"/>
                 <w:color w:val="000000"/>
-                <w:sz w:val="22"/>
-                <w:szCs w:val="22"/>
+                <w:sz w:val="20"/>
+                <w:szCs w:val="20"/>
                 <w:lang w:val="en-US" w:eastAsia="en-US" w:bidi="ar-SA"/>
               </w:rPr>
             </w:pPr>
@@ -2716,8 +2717,8 @@
                 <w:w w:val="100"/>
                 <w:kern w:val="0"/>
                 <w:position w:val="0"/>
-                <w:sz w:val="22"/>
-                <w:szCs w:val="22"/>
+                <w:sz w:val="20"/>
+                <w:szCs w:val="20"/>
                 <w:highlight w:val="none"/>
                 <w:u w:val="none" w:color="auto"/>
                 <w:bdr w:val="none" w:sz="0" w:space="0" w:color="auto"/>
@@ -2733,7 +2734,7 @@
         </w:tc>
         <w:tc>
           <w:tcPr>
-            <w:tcW w:w="440" w:type="pct"/>
+            <w:tcW w:w="447" w:type="pct"/>
             <w:tcBorders>
               <w:top w:val="single" w:sz="4" w:space="0" w:color="FFFFFF"/>
               <w:left w:val="single" w:sz="4" w:space="0" w:color="FFFFFF"/>
@@ -2752,8 +2753,8 @@
               <w:rPr>
                 <w:rFonts w:ascii="Calibri" w:eastAsia="Times New Roman" w:hAnsi="Calibri" w:cs="Calibri"/>
                 <w:color w:val="000000"/>
-                <w:sz w:val="22"/>
-                <w:szCs w:val="22"/>
+                <w:sz w:val="20"/>
+                <w:szCs w:val="20"/>
                 <w:lang w:val="en-US" w:eastAsia="en-US" w:bidi="ar-SA"/>
               </w:rPr>
             </w:pPr>
@@ -2780,8 +2781,8 @@
                 <w:w w:val="100"/>
                 <w:kern w:val="0"/>
                 <w:position w:val="0"/>
-                <w:sz w:val="22"/>
-                <w:szCs w:val="22"/>
+                <w:sz w:val="20"/>
+                <w:szCs w:val="20"/>
                 <w:highlight w:val="none"/>
                 <w:u w:val="none" w:color="auto"/>
                 <w:bdr w:val="none" w:sz="0" w:space="0" w:color="auto"/>
@@ -2797,7 +2798,7 @@
         </w:tc>
         <w:tc>
           <w:tcPr>
-            <w:tcW w:w="408" w:type="pct"/>
+            <w:tcW w:w="411" w:type="pct"/>
             <w:tcBorders>
               <w:top w:val="single" w:sz="4" w:space="0" w:color="FFFFFF"/>
               <w:left w:val="single" w:sz="4" w:space="0" w:color="FFFFFF"/>
@@ -2816,8 +2817,8 @@
               <w:rPr>
                 <w:rFonts w:ascii="Calibri" w:eastAsia="Times New Roman" w:hAnsi="Calibri" w:cs="Calibri"/>
                 <w:color w:val="000000"/>
-                <w:sz w:val="22"/>
-                <w:szCs w:val="22"/>
+                <w:sz w:val="20"/>
+                <w:szCs w:val="20"/>
                 <w:lang w:val="en-US" w:eastAsia="en-US" w:bidi="ar-SA"/>
               </w:rPr>
             </w:pPr>
@@ -2844,8 +2845,8 @@
                 <w:w w:val="100"/>
                 <w:kern w:val="0"/>
                 <w:position w:val="0"/>
-                <w:sz w:val="22"/>
-                <w:szCs w:val="22"/>
+                <w:sz w:val="20"/>
+                <w:szCs w:val="20"/>
                 <w:highlight w:val="none"/>
                 <w:u w:val="none" w:color="auto"/>
                 <w:bdr w:val="none" w:sz="0" w:space="0" w:color="auto"/>
@@ -2861,7 +2862,7 @@
         </w:tc>
         <w:tc>
           <w:tcPr>
-            <w:tcW w:w="440" w:type="pct"/>
+            <w:tcW w:w="447" w:type="pct"/>
             <w:tcBorders>
               <w:top w:val="single" w:sz="4" w:space="0" w:color="FFFFFF"/>
               <w:left w:val="single" w:sz="4" w:space="0" w:color="FFFFFF"/>
@@ -2880,8 +2881,8 @@
               <w:rPr>
                 <w:rFonts w:ascii="Calibri" w:eastAsia="Times New Roman" w:hAnsi="Calibri" w:cs="Calibri"/>
                 <w:color w:val="000000"/>
-                <w:sz w:val="22"/>
-                <w:szCs w:val="22"/>
+                <w:sz w:val="20"/>
+                <w:szCs w:val="20"/>
                 <w:lang w:val="en-US" w:eastAsia="en-US" w:bidi="ar-SA"/>
               </w:rPr>
             </w:pPr>
@@ -2908,8 +2909,8 @@
                 <w:w w:val="100"/>
                 <w:kern w:val="0"/>
                 <w:position w:val="0"/>
-                <w:sz w:val="22"/>
-                <w:szCs w:val="22"/>
+                <w:sz w:val="20"/>
+                <w:szCs w:val="20"/>
                 <w:highlight w:val="none"/>
                 <w:u w:val="none" w:color="auto"/>
                 <w:bdr w:val="none" w:sz="0" w:space="0" w:color="auto"/>
@@ -2925,7 +2926,7 @@
         </w:tc>
         <w:tc>
           <w:tcPr>
-            <w:tcW w:w="440" w:type="pct"/>
+            <w:tcW w:w="447" w:type="pct"/>
             <w:tcBorders>
               <w:top w:val="single" w:sz="4" w:space="0" w:color="FFFFFF"/>
               <w:left w:val="single" w:sz="4" w:space="0" w:color="FFFFFF"/>
@@ -2944,8 +2945,8 @@
               <w:rPr>
                 <w:rFonts w:ascii="Calibri" w:eastAsia="Times New Roman" w:hAnsi="Calibri" w:cs="Calibri"/>
                 <w:color w:val="000000"/>
-                <w:sz w:val="22"/>
-                <w:szCs w:val="22"/>
+                <w:sz w:val="20"/>
+                <w:szCs w:val="20"/>
                 <w:lang w:val="en-US" w:eastAsia="en-US" w:bidi="ar-SA"/>
               </w:rPr>
             </w:pPr>
@@ -2972,8 +2973,8 @@
                 <w:w w:val="100"/>
                 <w:kern w:val="0"/>
                 <w:position w:val="0"/>
-                <w:sz w:val="22"/>
-                <w:szCs w:val="22"/>
+                <w:sz w:val="20"/>
+                <w:szCs w:val="20"/>
                 <w:highlight w:val="none"/>
                 <w:u w:val="none" w:color="auto"/>
                 <w:bdr w:val="none" w:sz="0" w:space="0" w:color="auto"/>
@@ -2989,7 +2990,7 @@
         </w:tc>
         <w:tc>
           <w:tcPr>
-            <w:tcW w:w="375" w:type="pct"/>
+            <w:tcW w:w="376" w:type="pct"/>
             <w:tcBorders>
               <w:top w:val="single" w:sz="4" w:space="0" w:color="FFFFFF"/>
               <w:left w:val="single" w:sz="4" w:space="0" w:color="FFFFFF"/>
@@ -3008,8 +3009,8 @@
               <w:rPr>
                 <w:rFonts w:ascii="Calibri" w:eastAsia="Times New Roman" w:hAnsi="Calibri" w:cs="Calibri"/>
                 <w:color w:val="000000"/>
-                <w:sz w:val="22"/>
-                <w:szCs w:val="22"/>
+                <w:sz w:val="20"/>
+                <w:szCs w:val="20"/>
                 <w:lang w:val="en-US" w:eastAsia="en-US" w:bidi="ar-SA"/>
               </w:rPr>
             </w:pPr>
@@ -3036,8 +3037,8 @@
                 <w:w w:val="100"/>
                 <w:kern w:val="0"/>
                 <w:position w:val="0"/>
-                <w:sz w:val="22"/>
-                <w:szCs w:val="22"/>
+                <w:sz w:val="20"/>
+                <w:szCs w:val="20"/>
                 <w:highlight w:val="none"/>
                 <w:u w:val="none" w:color="auto"/>
                 <w:bdr w:val="none" w:sz="0" w:space="0" w:color="auto"/>
@@ -3053,7 +3054,7 @@
         </w:tc>
         <w:tc>
           <w:tcPr>
-            <w:tcW w:w="451" w:type="pct"/>
+            <w:tcW w:w="458" w:type="pct"/>
             <w:tcBorders>
               <w:top w:val="single" w:sz="4" w:space="0" w:color="FFFFFF"/>
               <w:left w:val="single" w:sz="4" w:space="0" w:color="FFFFFF"/>
@@ -3072,8 +3073,8 @@
               <w:rPr>
                 <w:rFonts w:ascii="Calibri" w:eastAsia="Times New Roman" w:hAnsi="Calibri" w:cs="Calibri"/>
                 <w:color w:val="000000"/>
-                <w:sz w:val="22"/>
-                <w:szCs w:val="22"/>
+                <w:sz w:val="20"/>
+                <w:szCs w:val="20"/>
                 <w:lang w:val="en-US" w:eastAsia="en-US" w:bidi="ar-SA"/>
               </w:rPr>
             </w:pPr>
@@ -3100,8 +3101,8 @@
                 <w:w w:val="100"/>
                 <w:kern w:val="0"/>
                 <w:position w:val="0"/>
-                <w:sz w:val="22"/>
-                <w:szCs w:val="22"/>
+                <w:sz w:val="20"/>
+                <w:szCs w:val="20"/>
                 <w:highlight w:val="none"/>
                 <w:u w:val="none" w:color="auto"/>
                 <w:bdr w:val="none" w:sz="0" w:space="0" w:color="auto"/>
@@ -3117,7 +3118,7 @@
         </w:tc>
         <w:tc>
           <w:tcPr>
-            <w:tcW w:w="549" w:type="pct"/>
+            <w:tcW w:w="452" w:type="pct"/>
             <w:tcBorders>
               <w:top w:val="single" w:sz="4" w:space="0" w:color="FFFFFF"/>
               <w:left w:val="single" w:sz="4" w:space="0" w:color="FFFFFF"/>
@@ -3136,8 +3137,8 @@
               <w:rPr>
                 <w:rFonts w:ascii="Calibri" w:eastAsia="Times New Roman" w:hAnsi="Calibri" w:cs="Calibri"/>
                 <w:color w:val="000000"/>
-                <w:sz w:val="22"/>
-                <w:szCs w:val="22"/>
+                <w:sz w:val="20"/>
+                <w:szCs w:val="20"/>
                 <w:lang w:val="en-US" w:eastAsia="en-US" w:bidi="ar-SA"/>
               </w:rPr>
             </w:pPr>
@@ -3164,8 +3165,8 @@
                 <w:w w:val="100"/>
                 <w:kern w:val="0"/>
                 <w:position w:val="0"/>
-                <w:sz w:val="22"/>
-                <w:szCs w:val="22"/>
+                <w:sz w:val="20"/>
+                <w:szCs w:val="20"/>
                 <w:highlight w:val="none"/>
                 <w:u w:val="none" w:color="auto"/>
                 <w:bdr w:val="none" w:sz="0" w:space="0" w:color="auto"/>
@@ -3182,8 +3183,8 @@
       </w:tr>
       <w:tr>
         <w:tblPrEx>
-          <w:tblW w:w="5000" w:type="pct"/>
-          <w:tblInd w:w="0" w:type="dxa"/>
+          <w:tblW w:w="6305" w:type="pct"/>
+          <w:tblInd w:w="-1175" w:type="dxa"/>
           <w:tblCellMar>
             <w:top w:w="0" w:type="dxa"/>
             <w:left w:w="108" w:type="dxa"/>
@@ -3197,7 +3198,7 @@
         </w:trPr>
         <w:tc>
           <w:tcPr>
-            <w:tcW w:w="289" w:type="pct"/>
+            <w:tcW w:w="343" w:type="pct"/>
             <w:tcBorders>
               <w:top w:val="single" w:sz="4" w:space="0" w:color="auto"/>
               <w:left w:val="single" w:sz="4" w:space="0" w:color="auto"/>
@@ -3217,8 +3218,8 @@
                 <w:b/>
                 <w:bCs/>
                 <w:color w:val="000000"/>
-                <w:sz w:val="22"/>
-                <w:szCs w:val="22"/>
+                <w:sz w:val="20"/>
+                <w:szCs w:val="20"/>
                 <w:lang w:val="en-US" w:eastAsia="en-US" w:bidi="ar-SA"/>
               </w:rPr>
             </w:pPr>
@@ -3245,24 +3246,24 @@
                 <w:w w:val="100"/>
                 <w:kern w:val="0"/>
                 <w:position w:val="0"/>
-                <w:sz w:val="22"/>
-                <w:szCs w:val="22"/>
-                <w:highlight w:val="none"/>
-                <w:u w:val="none" w:color="auto"/>
-                <w:bdr w:val="none" w:sz="0" w:space="0" w:color="auto"/>
-                <w:shd w:val="clear" w:color="auto" w:fill="auto"/>
-                <w:vertAlign w:val="baseline"/>
-                <w:rtl w:val="0"/>
-                <w:cs w:val="0"/>
-                <w:lang w:val="es-ES" w:eastAsia="en-US" w:bidi="ar-SA"/>
-              </w:rPr>
-              <w:t>2022</w:t>
-            </w:r>
-          </w:p>
-        </w:tc>
-        <w:tc>
-          <w:tcPr>
-            <w:tcW w:w="425" w:type="pct"/>
+                <w:sz w:val="20"/>
+                <w:szCs w:val="20"/>
+                <w:highlight w:val="none"/>
+                <w:u w:val="none" w:color="auto"/>
+                <w:bdr w:val="none" w:sz="0" w:space="0" w:color="auto"/>
+                <w:shd w:val="clear" w:color="auto" w:fill="auto"/>
+                <w:vertAlign w:val="baseline"/>
+                <w:rtl w:val="0"/>
+                <w:cs w:val="0"/>
+                <w:lang w:val="es-ES" w:eastAsia="en-US" w:bidi="ar-SA"/>
+              </w:rPr>
+              <w:t>N - 2</w:t>
+            </w:r>
+          </w:p>
+        </w:tc>
+        <w:tc>
+          <w:tcPr>
+            <w:tcW w:w="429" w:type="pct"/>
             <w:tcBorders>
               <w:top w:val="single" w:sz="4" w:space="0" w:color="FFFFFF"/>
               <w:left w:val="single" w:sz="4" w:space="0" w:color="FFFFFF"/>
@@ -3281,8 +3282,8 @@
               <w:rPr>
                 <w:rFonts w:ascii="Calibri" w:eastAsia="Times New Roman" w:hAnsi="Calibri" w:cs="Calibri"/>
                 <w:color w:val="000000"/>
-                <w:sz w:val="22"/>
-                <w:szCs w:val="22"/>
+                <w:sz w:val="20"/>
+                <w:szCs w:val="20"/>
                 <w:lang w:val="en-US" w:eastAsia="en-US" w:bidi="ar-SA"/>
               </w:rPr>
             </w:pPr>
@@ -3309,8 +3310,8 @@
                 <w:w w:val="100"/>
                 <w:kern w:val="0"/>
                 <w:position w:val="0"/>
-                <w:sz w:val="22"/>
-                <w:szCs w:val="22"/>
+                <w:sz w:val="20"/>
+                <w:szCs w:val="20"/>
                 <w:highlight w:val="none"/>
                 <w:u w:val="none" w:color="auto"/>
                 <w:bdr w:val="none" w:sz="0" w:space="0" w:color="auto"/>
@@ -3326,7 +3327,7 @@
         </w:tc>
         <w:tc>
           <w:tcPr>
-            <w:tcW w:w="342" w:type="pct"/>
+            <w:tcW w:w="339" w:type="pct"/>
             <w:tcBorders>
               <w:top w:val="single" w:sz="4" w:space="0" w:color="FFFFFF"/>
               <w:left w:val="single" w:sz="4" w:space="0" w:color="FFFFFF"/>
@@ -3345,8 +3346,8 @@
               <w:rPr>
                 <w:rFonts w:ascii="Calibri" w:eastAsia="Times New Roman" w:hAnsi="Calibri" w:cs="Calibri"/>
                 <w:color w:val="000000"/>
-                <w:sz w:val="22"/>
-                <w:szCs w:val="22"/>
+                <w:sz w:val="20"/>
+                <w:szCs w:val="20"/>
                 <w:lang w:val="en-US" w:eastAsia="en-US" w:bidi="ar-SA"/>
               </w:rPr>
             </w:pPr>
@@ -3373,8 +3374,8 @@
                 <w:w w:val="100"/>
                 <w:kern w:val="0"/>
                 <w:position w:val="0"/>
-                <w:sz w:val="22"/>
-                <w:szCs w:val="22"/>
+                <w:sz w:val="20"/>
+                <w:szCs w:val="20"/>
                 <w:highlight w:val="none"/>
                 <w:u w:val="none" w:color="auto"/>
                 <w:bdr w:val="none" w:sz="0" w:space="0" w:color="auto"/>
@@ -3409,8 +3410,8 @@
               <w:rPr>
                 <w:rFonts w:ascii="Calibri" w:eastAsia="Times New Roman" w:hAnsi="Calibri" w:cs="Calibri"/>
                 <w:color w:val="000000"/>
-                <w:sz w:val="22"/>
-                <w:szCs w:val="22"/>
+                <w:sz w:val="20"/>
+                <w:szCs w:val="20"/>
                 <w:lang w:val="en-US" w:eastAsia="en-US" w:bidi="ar-SA"/>
               </w:rPr>
             </w:pPr>
@@ -3437,8 +3438,8 @@
                 <w:w w:val="100"/>
                 <w:kern w:val="0"/>
                 <w:position w:val="0"/>
-                <w:sz w:val="22"/>
-                <w:szCs w:val="22"/>
+                <w:sz w:val="20"/>
+                <w:szCs w:val="20"/>
                 <w:highlight w:val="none"/>
                 <w:u w:val="none" w:color="auto"/>
                 <w:bdr w:val="none" w:sz="0" w:space="0" w:color="auto"/>
@@ -3454,7 +3455,7 @@
         </w:tc>
         <w:tc>
           <w:tcPr>
-            <w:tcW w:w="472" w:type="pct"/>
+            <w:tcW w:w="481" w:type="pct"/>
             <w:tcBorders>
               <w:top w:val="single" w:sz="4" w:space="0" w:color="FFFFFF"/>
               <w:left w:val="single" w:sz="4" w:space="0" w:color="FFFFFF"/>
@@ -3473,8 +3474,8 @@
               <w:rPr>
                 <w:rFonts w:ascii="Calibri" w:eastAsia="Times New Roman" w:hAnsi="Calibri" w:cs="Calibri"/>
                 <w:color w:val="000000"/>
-                <w:sz w:val="22"/>
-                <w:szCs w:val="22"/>
+                <w:sz w:val="20"/>
+                <w:szCs w:val="20"/>
                 <w:lang w:val="en-US" w:eastAsia="en-US" w:bidi="ar-SA"/>
               </w:rPr>
             </w:pPr>
@@ -3501,8 +3502,8 @@
                 <w:w w:val="100"/>
                 <w:kern w:val="0"/>
                 <w:position w:val="0"/>
-                <w:sz w:val="22"/>
-                <w:szCs w:val="22"/>
+                <w:sz w:val="20"/>
+                <w:szCs w:val="20"/>
                 <w:highlight w:val="none"/>
                 <w:u w:val="none" w:color="auto"/>
                 <w:bdr w:val="none" w:sz="0" w:space="0" w:color="auto"/>
@@ -3518,7 +3519,7 @@
         </w:tc>
         <w:tc>
           <w:tcPr>
-            <w:tcW w:w="440" w:type="pct"/>
+            <w:tcW w:w="447" w:type="pct"/>
             <w:tcBorders>
               <w:top w:val="single" w:sz="4" w:space="0" w:color="FFFFFF"/>
               <w:left w:val="single" w:sz="4" w:space="0" w:color="FFFFFF"/>
@@ -3537,8 +3538,8 @@
               <w:rPr>
                 <w:rFonts w:ascii="Calibri" w:eastAsia="Times New Roman" w:hAnsi="Calibri" w:cs="Calibri"/>
                 <w:color w:val="000000"/>
-                <w:sz w:val="22"/>
-                <w:szCs w:val="22"/>
+                <w:sz w:val="20"/>
+                <w:szCs w:val="20"/>
                 <w:lang w:val="en-US" w:eastAsia="en-US" w:bidi="ar-SA"/>
               </w:rPr>
             </w:pPr>
@@ -3565,8 +3566,8 @@
                 <w:w w:val="100"/>
                 <w:kern w:val="0"/>
                 <w:position w:val="0"/>
-                <w:sz w:val="22"/>
-                <w:szCs w:val="22"/>
+                <w:sz w:val="20"/>
+                <w:szCs w:val="20"/>
                 <w:highlight w:val="none"/>
                 <w:u w:val="none" w:color="auto"/>
                 <w:bdr w:val="none" w:sz="0" w:space="0" w:color="auto"/>
@@ -3582,7 +3583,7 @@
         </w:tc>
         <w:tc>
           <w:tcPr>
-            <w:tcW w:w="408" w:type="pct"/>
+            <w:tcW w:w="411" w:type="pct"/>
             <w:tcBorders>
               <w:top w:val="single" w:sz="4" w:space="0" w:color="FFFFFF"/>
               <w:left w:val="single" w:sz="4" w:space="0" w:color="FFFFFF"/>
@@ -3601,8 +3602,8 @@
               <w:rPr>
                 <w:rFonts w:ascii="Calibri" w:eastAsia="Times New Roman" w:hAnsi="Calibri" w:cs="Calibri"/>
                 <w:color w:val="000000"/>
-                <w:sz w:val="22"/>
-                <w:szCs w:val="22"/>
+                <w:sz w:val="20"/>
+                <w:szCs w:val="20"/>
                 <w:lang w:val="en-US" w:eastAsia="en-US" w:bidi="ar-SA"/>
               </w:rPr>
             </w:pPr>
@@ -3629,8 +3630,8 @@
                 <w:w w:val="100"/>
                 <w:kern w:val="0"/>
                 <w:position w:val="0"/>
-                <w:sz w:val="22"/>
-                <w:szCs w:val="22"/>
+                <w:sz w:val="20"/>
+                <w:szCs w:val="20"/>
                 <w:highlight w:val="none"/>
                 <w:u w:val="none" w:color="auto"/>
                 <w:bdr w:val="none" w:sz="0" w:space="0" w:color="auto"/>
@@ -3646,7 +3647,7 @@
         </w:tc>
         <w:tc>
           <w:tcPr>
-            <w:tcW w:w="440" w:type="pct"/>
+            <w:tcW w:w="447" w:type="pct"/>
             <w:tcBorders>
               <w:top w:val="single" w:sz="4" w:space="0" w:color="FFFFFF"/>
               <w:left w:val="single" w:sz="4" w:space="0" w:color="FFFFFF"/>
@@ -3665,8 +3666,8 @@
               <w:rPr>
                 <w:rFonts w:ascii="Calibri" w:eastAsia="Times New Roman" w:hAnsi="Calibri" w:cs="Calibri"/>
                 <w:color w:val="000000"/>
-                <w:sz w:val="22"/>
-                <w:szCs w:val="22"/>
+                <w:sz w:val="20"/>
+                <w:szCs w:val="20"/>
                 <w:lang w:val="en-US" w:eastAsia="en-US" w:bidi="ar-SA"/>
               </w:rPr>
             </w:pPr>
@@ -3693,8 +3694,8 @@
                 <w:w w:val="100"/>
                 <w:kern w:val="0"/>
                 <w:position w:val="0"/>
-                <w:sz w:val="22"/>
-                <w:szCs w:val="22"/>
+                <w:sz w:val="20"/>
+                <w:szCs w:val="20"/>
                 <w:highlight w:val="none"/>
                 <w:u w:val="none" w:color="auto"/>
                 <w:bdr w:val="none" w:sz="0" w:space="0" w:color="auto"/>
@@ -3710,7 +3711,7 @@
         </w:tc>
         <w:tc>
           <w:tcPr>
-            <w:tcW w:w="440" w:type="pct"/>
+            <w:tcW w:w="447" w:type="pct"/>
             <w:tcBorders>
               <w:top w:val="single" w:sz="4" w:space="0" w:color="FFFFFF"/>
               <w:left w:val="single" w:sz="4" w:space="0" w:color="FFFFFF"/>
@@ -3729,8 +3730,8 @@
               <w:rPr>
                 <w:rFonts w:ascii="Calibri" w:eastAsia="Times New Roman" w:hAnsi="Calibri" w:cs="Calibri"/>
                 <w:color w:val="000000"/>
-                <w:sz w:val="22"/>
-                <w:szCs w:val="22"/>
+                <w:sz w:val="20"/>
+                <w:szCs w:val="20"/>
                 <w:lang w:val="en-US" w:eastAsia="en-US" w:bidi="ar-SA"/>
               </w:rPr>
             </w:pPr>
@@ -3757,8 +3758,8 @@
                 <w:w w:val="100"/>
                 <w:kern w:val="0"/>
                 <w:position w:val="0"/>
-                <w:sz w:val="22"/>
-                <w:szCs w:val="22"/>
+                <w:sz w:val="20"/>
+                <w:szCs w:val="20"/>
                 <w:highlight w:val="none"/>
                 <w:u w:val="none" w:color="auto"/>
                 <w:bdr w:val="none" w:sz="0" w:space="0" w:color="auto"/>
@@ -3774,7 +3775,7 @@
         </w:tc>
         <w:tc>
           <w:tcPr>
-            <w:tcW w:w="375" w:type="pct"/>
+            <w:tcW w:w="376" w:type="pct"/>
             <w:tcBorders>
               <w:top w:val="single" w:sz="4" w:space="0" w:color="FFFFFF"/>
               <w:left w:val="single" w:sz="4" w:space="0" w:color="FFFFFF"/>
@@ -3793,8 +3794,8 @@
               <w:rPr>
                 <w:rFonts w:ascii="Calibri" w:eastAsia="Times New Roman" w:hAnsi="Calibri" w:cs="Calibri"/>
                 <w:color w:val="000000"/>
-                <w:sz w:val="22"/>
-                <w:szCs w:val="22"/>
+                <w:sz w:val="20"/>
+                <w:szCs w:val="20"/>
                 <w:lang w:val="en-US" w:eastAsia="en-US" w:bidi="ar-SA"/>
               </w:rPr>
             </w:pPr>
@@ -3821,8 +3822,8 @@
                 <w:w w:val="100"/>
                 <w:kern w:val="0"/>
                 <w:position w:val="0"/>
-                <w:sz w:val="22"/>
-                <w:szCs w:val="22"/>
+                <w:sz w:val="20"/>
+                <w:szCs w:val="20"/>
                 <w:highlight w:val="none"/>
                 <w:u w:val="none" w:color="auto"/>
                 <w:bdr w:val="none" w:sz="0" w:space="0" w:color="auto"/>
@@ -3838,7 +3839,7 @@
         </w:tc>
         <w:tc>
           <w:tcPr>
-            <w:tcW w:w="451" w:type="pct"/>
+            <w:tcW w:w="458" w:type="pct"/>
             <w:tcBorders>
               <w:top w:val="single" w:sz="4" w:space="0" w:color="FFFFFF"/>
               <w:left w:val="single" w:sz="4" w:space="0" w:color="FFFFFF"/>
@@ -3857,8 +3858,8 @@
               <w:rPr>
                 <w:rFonts w:ascii="Calibri" w:eastAsia="Times New Roman" w:hAnsi="Calibri" w:cs="Calibri"/>
                 <w:color w:val="000000"/>
-                <w:sz w:val="22"/>
-                <w:szCs w:val="22"/>
+                <w:sz w:val="20"/>
+                <w:szCs w:val="20"/>
                 <w:lang w:val="en-US" w:eastAsia="en-US" w:bidi="ar-SA"/>
               </w:rPr>
             </w:pPr>
@@ -3885,8 +3886,8 @@
                 <w:w w:val="100"/>
                 <w:kern w:val="0"/>
                 <w:position w:val="0"/>
-                <w:sz w:val="22"/>
-                <w:szCs w:val="22"/>
+                <w:sz w:val="20"/>
+                <w:szCs w:val="20"/>
                 <w:highlight w:val="none"/>
                 <w:u w:val="none" w:color="auto"/>
                 <w:bdr w:val="none" w:sz="0" w:space="0" w:color="auto"/>
@@ -3902,7 +3903,7 @@
         </w:tc>
         <w:tc>
           <w:tcPr>
-            <w:tcW w:w="549" w:type="pct"/>
+            <w:tcW w:w="452" w:type="pct"/>
             <w:tcBorders>
               <w:top w:val="single" w:sz="4" w:space="0" w:color="FFFFFF"/>
               <w:left w:val="single" w:sz="4" w:space="0" w:color="FFFFFF"/>
@@ -3921,8 +3922,8 @@
               <w:rPr>
                 <w:rFonts w:ascii="Calibri" w:eastAsia="Times New Roman" w:hAnsi="Calibri" w:cs="Calibri"/>
                 <w:color w:val="000000"/>
-                <w:sz w:val="22"/>
-                <w:szCs w:val="22"/>
+                <w:sz w:val="20"/>
+                <w:szCs w:val="20"/>
                 <w:lang w:val="en-US" w:eastAsia="en-US" w:bidi="ar-SA"/>
               </w:rPr>
             </w:pPr>
@@ -3949,8 +3950,8 @@
                 <w:w w:val="100"/>
                 <w:kern w:val="0"/>
                 <w:position w:val="0"/>
-                <w:sz w:val="22"/>
-                <w:szCs w:val="22"/>
+                <w:sz w:val="20"/>
+                <w:szCs w:val="20"/>
                 <w:highlight w:val="none"/>
                 <w:u w:val="none" w:color="auto"/>
                 <w:bdr w:val="none" w:sz="0" w:space="0" w:color="auto"/>
@@ -3967,8 +3968,8 @@
       </w:tr>
       <w:tr>
         <w:tblPrEx>
-          <w:tblW w:w="5000" w:type="pct"/>
-          <w:tblInd w:w="0" w:type="dxa"/>
+          <w:tblW w:w="6305" w:type="pct"/>
+          <w:tblInd w:w="-1175" w:type="dxa"/>
           <w:tblCellMar>
             <w:top w:w="0" w:type="dxa"/>
             <w:left w:w="108" w:type="dxa"/>
@@ -3982,7 +3983,7 @@
         </w:trPr>
         <w:tc>
           <w:tcPr>
-            <w:tcW w:w="289" w:type="pct"/>
+            <w:tcW w:w="343" w:type="pct"/>
             <w:tcBorders>
               <w:top w:val="single" w:sz="4" w:space="0" w:color="auto"/>
               <w:left w:val="single" w:sz="4" w:space="0" w:color="auto"/>
@@ -4002,8 +4003,8 @@
                 <w:b/>
                 <w:bCs/>
                 <w:color w:val="000000"/>
-                <w:sz w:val="22"/>
-                <w:szCs w:val="22"/>
+                <w:sz w:val="20"/>
+                <w:szCs w:val="20"/>
                 <w:lang w:val="en-US" w:eastAsia="en-US" w:bidi="ar-SA"/>
               </w:rPr>
             </w:pPr>
@@ -4030,24 +4031,24 @@
                 <w:w w:val="100"/>
                 <w:kern w:val="0"/>
                 <w:position w:val="0"/>
-                <w:sz w:val="22"/>
-                <w:szCs w:val="22"/>
-                <w:highlight w:val="none"/>
-                <w:u w:val="none" w:color="auto"/>
-                <w:bdr w:val="none" w:sz="0" w:space="0" w:color="auto"/>
-                <w:shd w:val="clear" w:color="auto" w:fill="auto"/>
-                <w:vertAlign w:val="baseline"/>
-                <w:rtl w:val="0"/>
-                <w:cs w:val="0"/>
-                <w:lang w:val="es-ES" w:eastAsia="en-US" w:bidi="ar-SA"/>
-              </w:rPr>
-              <w:t>2023</w:t>
-            </w:r>
-          </w:p>
-        </w:tc>
-        <w:tc>
-          <w:tcPr>
-            <w:tcW w:w="425" w:type="pct"/>
+                <w:sz w:val="20"/>
+                <w:szCs w:val="20"/>
+                <w:highlight w:val="none"/>
+                <w:u w:val="none" w:color="auto"/>
+                <w:bdr w:val="none" w:sz="0" w:space="0" w:color="auto"/>
+                <w:shd w:val="clear" w:color="auto" w:fill="auto"/>
+                <w:vertAlign w:val="baseline"/>
+                <w:rtl w:val="0"/>
+                <w:cs w:val="0"/>
+                <w:lang w:val="es-ES" w:eastAsia="en-US" w:bidi="ar-SA"/>
+              </w:rPr>
+              <w:t>N - 1</w:t>
+            </w:r>
+          </w:p>
+        </w:tc>
+        <w:tc>
+          <w:tcPr>
+            <w:tcW w:w="429" w:type="pct"/>
             <w:tcBorders>
               <w:top w:val="single" w:sz="4" w:space="0" w:color="FFFFFF"/>
               <w:left w:val="single" w:sz="4" w:space="0" w:color="FFFFFF"/>
@@ -4066,8 +4067,8 @@
               <w:rPr>
                 <w:rFonts w:ascii="Calibri" w:eastAsia="Times New Roman" w:hAnsi="Calibri" w:cs="Calibri"/>
                 <w:color w:val="000000"/>
-                <w:sz w:val="22"/>
-                <w:szCs w:val="22"/>
+                <w:sz w:val="20"/>
+                <w:szCs w:val="20"/>
                 <w:lang w:val="en-US" w:eastAsia="en-US" w:bidi="ar-SA"/>
               </w:rPr>
             </w:pPr>
@@ -4094,8 +4095,8 @@
                 <w:w w:val="100"/>
                 <w:kern w:val="0"/>
                 <w:position w:val="0"/>
-                <w:sz w:val="22"/>
-                <w:szCs w:val="22"/>
+                <w:sz w:val="20"/>
+                <w:szCs w:val="20"/>
                 <w:highlight w:val="none"/>
                 <w:u w:val="none" w:color="auto"/>
                 <w:bdr w:val="none" w:sz="0" w:space="0" w:color="auto"/>
@@ -4111,7 +4112,7 @@
         </w:tc>
         <w:tc>
           <w:tcPr>
-            <w:tcW w:w="342" w:type="pct"/>
+            <w:tcW w:w="339" w:type="pct"/>
             <w:tcBorders>
               <w:top w:val="single" w:sz="4" w:space="0" w:color="FFFFFF"/>
               <w:left w:val="single" w:sz="4" w:space="0" w:color="FFFFFF"/>
@@ -4130,8 +4131,8 @@
               <w:rPr>
                 <w:rFonts w:ascii="Calibri" w:eastAsia="Times New Roman" w:hAnsi="Calibri" w:cs="Calibri"/>
                 <w:color w:val="000000"/>
-                <w:sz w:val="22"/>
-                <w:szCs w:val="22"/>
+                <w:sz w:val="20"/>
+                <w:szCs w:val="20"/>
                 <w:lang w:val="en-US" w:eastAsia="en-US" w:bidi="ar-SA"/>
               </w:rPr>
             </w:pPr>
@@ -4158,8 +4159,8 @@
                 <w:w w:val="100"/>
                 <w:kern w:val="0"/>
                 <w:position w:val="0"/>
-                <w:sz w:val="22"/>
-                <w:szCs w:val="22"/>
+                <w:sz w:val="20"/>
+                <w:szCs w:val="20"/>
                 <w:highlight w:val="none"/>
                 <w:u w:val="none" w:color="auto"/>
                 <w:bdr w:val="none" w:sz="0" w:space="0" w:color="auto"/>
@@ -4194,8 +4195,8 @@
               <w:rPr>
                 <w:rFonts w:ascii="Calibri" w:eastAsia="Times New Roman" w:hAnsi="Calibri" w:cs="Calibri"/>
                 <w:color w:val="000000"/>
-                <w:sz w:val="22"/>
-                <w:szCs w:val="22"/>
+                <w:sz w:val="20"/>
+                <w:szCs w:val="20"/>
                 <w:lang w:val="en-US" w:eastAsia="en-US" w:bidi="ar-SA"/>
               </w:rPr>
             </w:pPr>
@@ -4222,8 +4223,8 @@
                 <w:w w:val="100"/>
                 <w:kern w:val="0"/>
                 <w:position w:val="0"/>
-                <w:sz w:val="22"/>
-                <w:szCs w:val="22"/>
+                <w:sz w:val="20"/>
+                <w:szCs w:val="20"/>
                 <w:highlight w:val="none"/>
                 <w:u w:val="none" w:color="auto"/>
                 <w:bdr w:val="none" w:sz="0" w:space="0" w:color="auto"/>
@@ -4239,7 +4240,7 @@
         </w:tc>
         <w:tc>
           <w:tcPr>
-            <w:tcW w:w="472" w:type="pct"/>
+            <w:tcW w:w="481" w:type="pct"/>
             <w:tcBorders>
               <w:top w:val="single" w:sz="4" w:space="0" w:color="FFFFFF"/>
               <w:left w:val="single" w:sz="4" w:space="0" w:color="FFFFFF"/>
@@ -4258,8 +4259,8 @@
               <w:rPr>
                 <w:rFonts w:ascii="Calibri" w:eastAsia="Times New Roman" w:hAnsi="Calibri" w:cs="Calibri"/>
                 <w:color w:val="000000"/>
-                <w:sz w:val="22"/>
-                <w:szCs w:val="22"/>
+                <w:sz w:val="20"/>
+                <w:szCs w:val="20"/>
                 <w:lang w:val="en-US" w:eastAsia="en-US" w:bidi="ar-SA"/>
               </w:rPr>
             </w:pPr>
@@ -4286,8 +4287,8 @@
                 <w:w w:val="100"/>
                 <w:kern w:val="0"/>
                 <w:position w:val="0"/>
-                <w:sz w:val="22"/>
-                <w:szCs w:val="22"/>
+                <w:sz w:val="20"/>
+                <w:szCs w:val="20"/>
                 <w:highlight w:val="none"/>
                 <w:u w:val="none" w:color="auto"/>
                 <w:bdr w:val="none" w:sz="0" w:space="0" w:color="auto"/>
@@ -4303,7 +4304,7 @@
         </w:tc>
         <w:tc>
           <w:tcPr>
-            <w:tcW w:w="440" w:type="pct"/>
+            <w:tcW w:w="447" w:type="pct"/>
             <w:tcBorders>
               <w:top w:val="single" w:sz="4" w:space="0" w:color="FFFFFF"/>
               <w:left w:val="single" w:sz="4" w:space="0" w:color="FFFFFF"/>
@@ -4322,8 +4323,8 @@
               <w:rPr>
                 <w:rFonts w:ascii="Calibri" w:eastAsia="Times New Roman" w:hAnsi="Calibri" w:cs="Calibri"/>
                 <w:color w:val="000000"/>
-                <w:sz w:val="22"/>
-                <w:szCs w:val="22"/>
+                <w:sz w:val="20"/>
+                <w:szCs w:val="20"/>
                 <w:lang w:val="en-US" w:eastAsia="en-US" w:bidi="ar-SA"/>
               </w:rPr>
             </w:pPr>
@@ -4350,8 +4351,8 @@
                 <w:w w:val="100"/>
                 <w:kern w:val="0"/>
                 <w:position w:val="0"/>
-                <w:sz w:val="22"/>
-                <w:szCs w:val="22"/>
+                <w:sz w:val="20"/>
+                <w:szCs w:val="20"/>
                 <w:highlight w:val="none"/>
                 <w:u w:val="none" w:color="auto"/>
                 <w:bdr w:val="none" w:sz="0" w:space="0" w:color="auto"/>
@@ -4367,7 +4368,7 @@
         </w:tc>
         <w:tc>
           <w:tcPr>
-            <w:tcW w:w="408" w:type="pct"/>
+            <w:tcW w:w="411" w:type="pct"/>
             <w:tcBorders>
               <w:top w:val="single" w:sz="4" w:space="0" w:color="FFFFFF"/>
               <w:left w:val="single" w:sz="4" w:space="0" w:color="FFFFFF"/>
@@ -4386,8 +4387,8 @@
               <w:rPr>
                 <w:rFonts w:ascii="Calibri" w:eastAsia="Times New Roman" w:hAnsi="Calibri" w:cs="Calibri"/>
                 <w:color w:val="000000"/>
-                <w:sz w:val="22"/>
-                <w:szCs w:val="22"/>
+                <w:sz w:val="20"/>
+                <w:szCs w:val="20"/>
                 <w:lang w:val="en-US" w:eastAsia="en-US" w:bidi="ar-SA"/>
               </w:rPr>
             </w:pPr>
@@ -4414,8 +4415,8 @@
                 <w:w w:val="100"/>
                 <w:kern w:val="0"/>
                 <w:position w:val="0"/>
-                <w:sz w:val="22"/>
-                <w:szCs w:val="22"/>
+                <w:sz w:val="20"/>
+                <w:szCs w:val="20"/>
                 <w:highlight w:val="none"/>
                 <w:u w:val="none" w:color="auto"/>
                 <w:bdr w:val="none" w:sz="0" w:space="0" w:color="auto"/>
@@ -4431,7 +4432,7 @@
         </w:tc>
         <w:tc>
           <w:tcPr>
-            <w:tcW w:w="440" w:type="pct"/>
+            <w:tcW w:w="447" w:type="pct"/>
             <w:tcBorders>
               <w:top w:val="single" w:sz="4" w:space="0" w:color="FFFFFF"/>
               <w:left w:val="single" w:sz="4" w:space="0" w:color="FFFFFF"/>
@@ -4450,8 +4451,8 @@
               <w:rPr>
                 <w:rFonts w:ascii="Calibri" w:eastAsia="Times New Roman" w:hAnsi="Calibri" w:cs="Calibri"/>
                 <w:color w:val="000000"/>
-                <w:sz w:val="22"/>
-                <w:szCs w:val="22"/>
+                <w:sz w:val="20"/>
+                <w:szCs w:val="20"/>
                 <w:lang w:val="en-US" w:eastAsia="en-US" w:bidi="ar-SA"/>
               </w:rPr>
             </w:pPr>
@@ -4478,8 +4479,8 @@
                 <w:w w:val="100"/>
                 <w:kern w:val="0"/>
                 <w:position w:val="0"/>
-                <w:sz w:val="22"/>
-                <w:szCs w:val="22"/>
+                <w:sz w:val="20"/>
+                <w:szCs w:val="20"/>
                 <w:highlight w:val="none"/>
                 <w:u w:val="none" w:color="auto"/>
                 <w:bdr w:val="none" w:sz="0" w:space="0" w:color="auto"/>
@@ -4495,7 +4496,7 @@
         </w:tc>
         <w:tc>
           <w:tcPr>
-            <w:tcW w:w="440" w:type="pct"/>
+            <w:tcW w:w="447" w:type="pct"/>
             <w:tcBorders>
               <w:top w:val="single" w:sz="4" w:space="0" w:color="FFFFFF"/>
               <w:left w:val="single" w:sz="4" w:space="0" w:color="FFFFFF"/>
@@ -4514,8 +4515,8 @@
               <w:rPr>
                 <w:rFonts w:ascii="Calibri" w:eastAsia="Times New Roman" w:hAnsi="Calibri" w:cs="Calibri"/>
                 <w:color w:val="000000"/>
-                <w:sz w:val="22"/>
-                <w:szCs w:val="22"/>
+                <w:sz w:val="20"/>
+                <w:szCs w:val="20"/>
                 <w:lang w:val="en-US" w:eastAsia="en-US" w:bidi="ar-SA"/>
               </w:rPr>
             </w:pPr>
@@ -4542,8 +4543,8 @@
                 <w:w w:val="100"/>
                 <w:kern w:val="0"/>
                 <w:position w:val="0"/>
-                <w:sz w:val="22"/>
-                <w:szCs w:val="22"/>
+                <w:sz w:val="20"/>
+                <w:szCs w:val="20"/>
                 <w:highlight w:val="none"/>
                 <w:u w:val="none" w:color="auto"/>
                 <w:bdr w:val="none" w:sz="0" w:space="0" w:color="auto"/>
@@ -4559,7 +4560,7 @@
         </w:tc>
         <w:tc>
           <w:tcPr>
-            <w:tcW w:w="375" w:type="pct"/>
+            <w:tcW w:w="376" w:type="pct"/>
             <w:tcBorders>
               <w:top w:val="single" w:sz="4" w:space="0" w:color="FFFFFF"/>
               <w:left w:val="single" w:sz="4" w:space="0" w:color="FFFFFF"/>
@@ -4578,8 +4579,8 @@
               <w:rPr>
                 <w:rFonts w:ascii="Calibri" w:eastAsia="Times New Roman" w:hAnsi="Calibri" w:cs="Calibri"/>
                 <w:color w:val="000000"/>
-                <w:sz w:val="22"/>
-                <w:szCs w:val="22"/>
+                <w:sz w:val="20"/>
+                <w:szCs w:val="20"/>
                 <w:lang w:val="en-US" w:eastAsia="en-US" w:bidi="ar-SA"/>
               </w:rPr>
             </w:pPr>
@@ -4606,8 +4607,8 @@
                 <w:w w:val="100"/>
                 <w:kern w:val="0"/>
                 <w:position w:val="0"/>
-                <w:sz w:val="22"/>
-                <w:szCs w:val="22"/>
+                <w:sz w:val="20"/>
+                <w:szCs w:val="20"/>
                 <w:highlight w:val="none"/>
                 <w:u w:val="none" w:color="auto"/>
                 <w:bdr w:val="none" w:sz="0" w:space="0" w:color="auto"/>
@@ -4623,7 +4624,7 @@
         </w:tc>
         <w:tc>
           <w:tcPr>
-            <w:tcW w:w="451" w:type="pct"/>
+            <w:tcW w:w="458" w:type="pct"/>
             <w:tcBorders>
               <w:top w:val="single" w:sz="4" w:space="0" w:color="FFFFFF"/>
               <w:left w:val="single" w:sz="4" w:space="0" w:color="FFFFFF"/>
@@ -4642,8 +4643,8 @@
               <w:rPr>
                 <w:rFonts w:ascii="Calibri" w:eastAsia="Times New Roman" w:hAnsi="Calibri" w:cs="Calibri"/>
                 <w:color w:val="000000"/>
-                <w:sz w:val="22"/>
-                <w:szCs w:val="22"/>
+                <w:sz w:val="20"/>
+                <w:szCs w:val="20"/>
                 <w:lang w:val="en-US" w:eastAsia="en-US" w:bidi="ar-SA"/>
               </w:rPr>
             </w:pPr>
@@ -4670,8 +4671,8 @@
                 <w:w w:val="100"/>
                 <w:kern w:val="0"/>
                 <w:position w:val="0"/>
-                <w:sz w:val="22"/>
-                <w:szCs w:val="22"/>
+                <w:sz w:val="20"/>
+                <w:szCs w:val="20"/>
                 <w:highlight w:val="none"/>
                 <w:u w:val="none" w:color="auto"/>
                 <w:bdr w:val="none" w:sz="0" w:space="0" w:color="auto"/>
@@ -4687,7 +4688,7 @@
         </w:tc>
         <w:tc>
           <w:tcPr>
-            <w:tcW w:w="549" w:type="pct"/>
+            <w:tcW w:w="452" w:type="pct"/>
             <w:tcBorders>
               <w:top w:val="single" w:sz="4" w:space="0" w:color="FFFFFF"/>
               <w:left w:val="single" w:sz="4" w:space="0" w:color="FFFFFF"/>
@@ -4706,8 +4707,8 @@
               <w:rPr>
                 <w:rFonts w:ascii="Calibri" w:eastAsia="Times New Roman" w:hAnsi="Calibri" w:cs="Calibri"/>
                 <w:color w:val="000000"/>
-                <w:sz w:val="22"/>
-                <w:szCs w:val="22"/>
+                <w:sz w:val="20"/>
+                <w:szCs w:val="20"/>
                 <w:lang w:val="en-US" w:eastAsia="en-US" w:bidi="ar-SA"/>
               </w:rPr>
             </w:pPr>
@@ -4734,8 +4735,8 @@
                 <w:w w:val="100"/>
                 <w:kern w:val="0"/>
                 <w:position w:val="0"/>
-                <w:sz w:val="22"/>
-                <w:szCs w:val="22"/>
+                <w:sz w:val="20"/>
+                <w:szCs w:val="20"/>
                 <w:highlight w:val="none"/>
                 <w:u w:val="none" w:color="auto"/>
                 <w:bdr w:val="none" w:sz="0" w:space="0" w:color="auto"/>
@@ -4751,7 +4752,55 @@
         </w:tc>
       </w:tr>
     </w:tbl>
-    <w:p/>
+    <w:p>
+      <w:pPr>
+        <w:rPr>
+          <w:sz w:val="20"/>
+          <w:szCs w:val="20"/>
+        </w:rPr>
+      </w:pPr>
+    </w:p>
+    <w:p>
+      <w:pPr>
+        <w:bidi w:val="0"/>
+      </w:pPr>
+      <w:r>
+        <w:rPr>
+          <w:rStyle w:val="DefaultParagraphFont"/>
+          <w:rFonts w:ascii="Calibri" w:eastAsia="Calibri" w:hAnsi="Calibri" w:cs="Times New Roman"/>
+          <w:b w:val="0"/>
+          <w:bCs w:val="0"/>
+          <w:i w:val="0"/>
+          <w:iCs w:val="0"/>
+          <w:caps w:val="0"/>
+          <w:smallCaps w:val="0"/>
+          <w:strike w:val="0"/>
+          <w:dstrike w:val="0"/>
+          <w:outline w:val="0"/>
+          <w:shadow w:val="0"/>
+          <w:emboss w:val="0"/>
+          <w:imprint w:val="0"/>
+          <w:noProof w:val="0"/>
+          <w:vanish w:val="0"/>
+          <w:color w:val="auto"/>
+          <w:spacing w:val="0"/>
+          <w:w w:val="100"/>
+          <w:kern w:val="0"/>
+          <w:position w:val="0"/>
+          <w:sz w:val="22"/>
+          <w:szCs w:val="22"/>
+          <w:highlight w:val="none"/>
+          <w:u w:val="none" w:color="auto"/>
+          <w:bdr w:val="none" w:sz="0" w:space="0" w:color="auto"/>
+          <w:shd w:val="clear" w:color="auto" w:fill="auto"/>
+          <w:vertAlign w:val="baseline"/>
+          <w:rtl w:val="0"/>
+          <w:cs w:val="0"/>
+          <w:lang w:val="es-ES" w:eastAsia="en-US" w:bidi="ar-SA"/>
+        </w:rPr>
+        <w:t>Donde N = Año actual</w:t>
+      </w:r>
+    </w:p>
     <w:sectPr>
       <w:pgSz w:w="12240" w:h="15840"/>
       <w:pgMar w:top="1440" w:right="1440" w:bottom="1440" w:left="1440" w:header="720" w:footer="720" w:gutter="0"/>
@@ -5977,6 +6026,6 @@
 
 <file path=docMetadata/LabelInfo.xml><?xml version="1.0" encoding="utf-8"?>
 <clbl:labelList xmlns:clbl="http://schemas.microsoft.com/office/2020/mipLabelMetadata">
-  <clbl:label id="{87ba5c36-b7cf-4793-bbc2-bd5b3a9f95ca}" enabled="1" method="Privileged" siteId="{72f988bf-86f1-41af-91ab-2d7cd011db47}" removed="0"/>
+  <clbl:label id="{f42aa342-8706-4288-bd11-ebb85995028c}" enabled="1" method="Privileged" siteId="{72f988bf-86f1-41af-91ab-2d7cd011db47}" removed="0"/>
 </clbl:labelList>
 </file>
</xml_diff>